<commit_message>
ingredients for recipes page done
</commit_message>
<xml_diff>
--- a/SQL DATABASE DESIGN.docx
+++ b/SQL DATABASE DESIGN.docx
@@ -40,7 +40,6 @@
           <w:szCs w:val="23"/>
         </w:rPr>
       </w:pPr>
-      <w:proofErr w:type="gramStart"/>
       <w:r>
         <w:rPr>
           <w:rStyle w:val="Strong"/>
@@ -72,19 +71,7 @@
           <w:szCs w:val="23"/>
           <w:bdr w:val="none" w:sz="0" w:space="0" w:color="auto" w:frame="1"/>
         </w:rPr>
-        <w:t>(</w:t>
-      </w:r>
-      <w:proofErr w:type="gramEnd"/>
-      <w:r>
-        <w:rPr>
-          <w:rStyle w:val="Strong"/>
-          <w:rFonts w:ascii="inherit" w:hAnsi="inherit" w:cs="Arial"/>
-          <w:color w:val="242729"/>
-          <w:sz w:val="23"/>
-          <w:szCs w:val="23"/>
-          <w:bdr w:val="none" w:sz="0" w:space="0" w:color="auto" w:frame="1"/>
-        </w:rPr>
-        <w:t>table)</w:t>
+        <w:t>(table)</w:t>
       </w:r>
     </w:p>
     <w:p>
@@ -105,17 +92,26 @@
           <w:szCs w:val="23"/>
         </w:rPr>
       </w:pPr>
-      <w:proofErr w:type="spellStart"/>
-      <w:r>
-        <w:rPr>
-          <w:rFonts w:ascii="inherit" w:hAnsi="inherit" w:cs="Arial"/>
-          <w:color w:val="242729"/>
-          <w:sz w:val="23"/>
-          <w:szCs w:val="23"/>
-        </w:rPr>
-        <w:t>cuisine_id</w:t>
-      </w:r>
-      <w:proofErr w:type="spellEnd"/>
+      <w:r>
+        <w:rPr>
+          <w:rFonts w:ascii="inherit" w:hAnsi="inherit" w:cs="Arial"/>
+          <w:color w:val="242729"/>
+          <w:sz w:val="23"/>
+          <w:szCs w:val="23"/>
+        </w:rPr>
+        <w:t>cuisine_id </w:t>
+      </w:r>
+      <w:r>
+        <w:rPr>
+          <w:rStyle w:val="Strong"/>
+          <w:rFonts w:ascii="inherit" w:hAnsi="inherit" w:cs="Arial"/>
+          <w:color w:val="242729"/>
+          <w:sz w:val="23"/>
+          <w:szCs w:val="23"/>
+          <w:bdr w:val="none" w:sz="0" w:space="0" w:color="auto" w:frame="1"/>
+        </w:rPr>
+        <w:t>int</w:t>
+      </w:r>
       <w:r>
         <w:rPr>
           <w:rFonts w:ascii="inherit" w:hAnsi="inherit" w:cs="Arial"/>
@@ -125,19 +121,17 @@
         </w:rPr>
         <w:t> </w:t>
       </w:r>
-      <w:proofErr w:type="spellStart"/>
-      <w:r>
-        <w:rPr>
-          <w:rStyle w:val="Strong"/>
-          <w:rFonts w:ascii="inherit" w:hAnsi="inherit" w:cs="Arial"/>
-          <w:color w:val="242729"/>
-          <w:sz w:val="23"/>
-          <w:szCs w:val="23"/>
-          <w:bdr w:val="none" w:sz="0" w:space="0" w:color="auto" w:frame="1"/>
-        </w:rPr>
-        <w:t>int</w:t>
-      </w:r>
-      <w:proofErr w:type="spellEnd"/>
+      <w:r>
+        <w:rPr>
+          <w:rStyle w:val="Emphasis"/>
+          <w:rFonts w:ascii="inherit" w:hAnsi="inherit" w:cs="Arial"/>
+          <w:color w:val="242729"/>
+          <w:sz w:val="23"/>
+          <w:szCs w:val="23"/>
+          <w:bdr w:val="none" w:sz="0" w:space="0" w:color="auto" w:frame="1"/>
+        </w:rPr>
+        <w:t>primary_key</w:t>
+      </w:r>
       <w:r>
         <w:rPr>
           <w:rFonts w:ascii="inherit" w:hAnsi="inherit" w:cs="Arial"/>
@@ -147,7 +141,6 @@
         </w:rPr>
         <w:t> </w:t>
       </w:r>
-      <w:proofErr w:type="spellStart"/>
       <w:r>
         <w:rPr>
           <w:rStyle w:val="Emphasis"/>
@@ -157,31 +150,8 @@
           <w:szCs w:val="23"/>
           <w:bdr w:val="none" w:sz="0" w:space="0" w:color="auto" w:frame="1"/>
         </w:rPr>
-        <w:t>primary_key</w:t>
-      </w:r>
-      <w:proofErr w:type="spellEnd"/>
-      <w:r>
-        <w:rPr>
-          <w:rFonts w:ascii="inherit" w:hAnsi="inherit" w:cs="Arial"/>
-          <w:color w:val="242729"/>
-          <w:sz w:val="23"/>
-          <w:szCs w:val="23"/>
-        </w:rPr>
-        <w:t> </w:t>
-      </w:r>
-      <w:proofErr w:type="spellStart"/>
-      <w:r>
-        <w:rPr>
-          <w:rStyle w:val="Emphasis"/>
-          <w:rFonts w:ascii="inherit" w:hAnsi="inherit" w:cs="Arial"/>
-          <w:color w:val="242729"/>
-          <w:sz w:val="23"/>
-          <w:szCs w:val="23"/>
-          <w:bdr w:val="none" w:sz="0" w:space="0" w:color="auto" w:frame="1"/>
-        </w:rPr>
         <w:t>auto_increment</w:t>
       </w:r>
-      <w:proofErr w:type="spellEnd"/>
     </w:p>
     <w:p>
       <w:pPr>
@@ -201,17 +171,26 @@
           <w:szCs w:val="23"/>
         </w:rPr>
       </w:pPr>
-      <w:proofErr w:type="spellStart"/>
-      <w:r>
-        <w:rPr>
-          <w:rFonts w:ascii="inherit" w:hAnsi="inherit" w:cs="Arial"/>
-          <w:color w:val="242729"/>
-          <w:sz w:val="23"/>
-          <w:szCs w:val="23"/>
-        </w:rPr>
-        <w:t>cuisine_name</w:t>
-      </w:r>
-      <w:proofErr w:type="spellEnd"/>
+      <w:r>
+        <w:rPr>
+          <w:rFonts w:ascii="inherit" w:hAnsi="inherit" w:cs="Arial"/>
+          <w:color w:val="242729"/>
+          <w:sz w:val="23"/>
+          <w:szCs w:val="23"/>
+        </w:rPr>
+        <w:t>cuisine_name </w:t>
+      </w:r>
+      <w:r>
+        <w:rPr>
+          <w:rStyle w:val="Strong"/>
+          <w:rFonts w:ascii="inherit" w:hAnsi="inherit" w:cs="Arial"/>
+          <w:color w:val="242729"/>
+          <w:sz w:val="23"/>
+          <w:szCs w:val="23"/>
+          <w:bdr w:val="none" w:sz="0" w:space="0" w:color="auto" w:frame="1"/>
+        </w:rPr>
+        <w:t>varchar</w:t>
+      </w:r>
       <w:r>
         <w:rPr>
           <w:rFonts w:ascii="inherit" w:hAnsi="inherit" w:cs="Arial"/>
@@ -221,6 +200,21 @@
         </w:rPr>
         <w:t> </w:t>
       </w:r>
+    </w:p>
+    <w:p/>
+    <w:p>
+      <w:pPr>
+        <w:pStyle w:val="NormalWeb"/>
+        <w:shd w:val="clear" w:color="auto" w:fill="FFFFFF"/>
+        <w:spacing w:before="0" w:beforeAutospacing="0" w:after="0" w:afterAutospacing="0"/>
+        <w:textAlignment w:val="baseline"/>
+        <w:rPr>
+          <w:rFonts w:ascii="inherit" w:hAnsi="inherit" w:cs="Arial"/>
+          <w:color w:val="242729"/>
+          <w:sz w:val="23"/>
+          <w:szCs w:val="23"/>
+        </w:rPr>
+      </w:pPr>
       <w:r>
         <w:rPr>
           <w:rStyle w:val="Strong"/>
@@ -230,33 +224,8 @@
           <w:szCs w:val="23"/>
           <w:bdr w:val="none" w:sz="0" w:space="0" w:color="auto" w:frame="1"/>
         </w:rPr>
-        <w:t>varchar</w:t>
-      </w:r>
-      <w:r>
-        <w:rPr>
-          <w:rFonts w:ascii="inherit" w:hAnsi="inherit" w:cs="Arial"/>
-          <w:color w:val="242729"/>
-          <w:sz w:val="23"/>
-          <w:szCs w:val="23"/>
-        </w:rPr>
-        <w:t> </w:t>
-      </w:r>
-    </w:p>
-    <w:p/>
-    <w:p>
-      <w:pPr>
-        <w:pStyle w:val="NormalWeb"/>
-        <w:shd w:val="clear" w:color="auto" w:fill="FFFFFF"/>
-        <w:spacing w:before="0" w:beforeAutospacing="0" w:after="0" w:afterAutospacing="0"/>
-        <w:textAlignment w:val="baseline"/>
-        <w:rPr>
-          <w:rFonts w:ascii="inherit" w:hAnsi="inherit" w:cs="Arial"/>
-          <w:color w:val="242729"/>
-          <w:sz w:val="23"/>
-          <w:szCs w:val="23"/>
-        </w:rPr>
-      </w:pPr>
-      <w:proofErr w:type="gramStart"/>
+        <w:t>Chef</w:t>
+      </w:r>
       <w:r>
         <w:rPr>
           <w:rStyle w:val="Strong"/>
@@ -266,7 +235,7 @@
           <w:szCs w:val="23"/>
           <w:bdr w:val="none" w:sz="0" w:space="0" w:color="auto" w:frame="1"/>
         </w:rPr>
-        <w:t>Chef</w:t>
+        <w:t>s</w:t>
       </w:r>
       <w:r>
         <w:rPr>
@@ -277,30 +246,7 @@
           <w:szCs w:val="23"/>
           <w:bdr w:val="none" w:sz="0" w:space="0" w:color="auto" w:frame="1"/>
         </w:rPr>
-        <w:t>s</w:t>
-      </w:r>
-      <w:r>
-        <w:rPr>
-          <w:rStyle w:val="Strong"/>
-          <w:rFonts w:ascii="inherit" w:hAnsi="inherit" w:cs="Arial"/>
-          <w:color w:val="242729"/>
-          <w:sz w:val="23"/>
-          <w:szCs w:val="23"/>
-          <w:bdr w:val="none" w:sz="0" w:space="0" w:color="auto" w:frame="1"/>
-        </w:rPr>
-        <w:t>(</w:t>
-      </w:r>
-      <w:proofErr w:type="gramEnd"/>
-      <w:r>
-        <w:rPr>
-          <w:rStyle w:val="Strong"/>
-          <w:rFonts w:ascii="inherit" w:hAnsi="inherit" w:cs="Arial"/>
-          <w:color w:val="242729"/>
-          <w:sz w:val="23"/>
-          <w:szCs w:val="23"/>
-          <w:bdr w:val="none" w:sz="0" w:space="0" w:color="auto" w:frame="1"/>
-        </w:rPr>
-        <w:t>table)</w:t>
+        <w:t>(table)</w:t>
       </w:r>
     </w:p>
     <w:p>
@@ -324,17 +270,26 @@
           <w:szCs w:val="23"/>
         </w:rPr>
       </w:pPr>
-      <w:proofErr w:type="spellStart"/>
-      <w:r>
-        <w:rPr>
-          <w:rFonts w:ascii="inherit" w:hAnsi="inherit" w:cs="Arial"/>
-          <w:color w:val="242729"/>
-          <w:sz w:val="23"/>
-          <w:szCs w:val="23"/>
-        </w:rPr>
-        <w:t>chef_id</w:t>
-      </w:r>
-      <w:proofErr w:type="spellEnd"/>
+      <w:r>
+        <w:rPr>
+          <w:rFonts w:ascii="inherit" w:hAnsi="inherit" w:cs="Arial"/>
+          <w:color w:val="242729"/>
+          <w:sz w:val="23"/>
+          <w:szCs w:val="23"/>
+        </w:rPr>
+        <w:t>chef_id </w:t>
+      </w:r>
+      <w:r>
+        <w:rPr>
+          <w:rStyle w:val="Strong"/>
+          <w:rFonts w:ascii="inherit" w:hAnsi="inherit" w:cs="Arial"/>
+          <w:color w:val="242729"/>
+          <w:sz w:val="23"/>
+          <w:szCs w:val="23"/>
+          <w:bdr w:val="none" w:sz="0" w:space="0" w:color="auto" w:frame="1"/>
+        </w:rPr>
+        <w:t>int</w:t>
+      </w:r>
       <w:r>
         <w:rPr>
           <w:rFonts w:ascii="inherit" w:hAnsi="inherit" w:cs="Arial"/>
@@ -344,19 +299,17 @@
         </w:rPr>
         <w:t> </w:t>
       </w:r>
-      <w:proofErr w:type="spellStart"/>
-      <w:r>
-        <w:rPr>
-          <w:rStyle w:val="Strong"/>
-          <w:rFonts w:ascii="inherit" w:hAnsi="inherit" w:cs="Arial"/>
-          <w:color w:val="242729"/>
-          <w:sz w:val="23"/>
-          <w:szCs w:val="23"/>
-          <w:bdr w:val="none" w:sz="0" w:space="0" w:color="auto" w:frame="1"/>
-        </w:rPr>
-        <w:t>int</w:t>
-      </w:r>
-      <w:proofErr w:type="spellEnd"/>
+      <w:r>
+        <w:rPr>
+          <w:rStyle w:val="Emphasis"/>
+          <w:rFonts w:ascii="inherit" w:hAnsi="inherit" w:cs="Arial"/>
+          <w:color w:val="242729"/>
+          <w:sz w:val="23"/>
+          <w:szCs w:val="23"/>
+          <w:bdr w:val="none" w:sz="0" w:space="0" w:color="auto" w:frame="1"/>
+        </w:rPr>
+        <w:t>primary_key</w:t>
+      </w:r>
       <w:r>
         <w:rPr>
           <w:rFonts w:ascii="inherit" w:hAnsi="inherit" w:cs="Arial"/>
@@ -366,7 +319,6 @@
         </w:rPr>
         <w:t> </w:t>
       </w:r>
-      <w:proofErr w:type="spellStart"/>
       <w:r>
         <w:rPr>
           <w:rStyle w:val="Emphasis"/>
@@ -376,31 +328,8 @@
           <w:szCs w:val="23"/>
           <w:bdr w:val="none" w:sz="0" w:space="0" w:color="auto" w:frame="1"/>
         </w:rPr>
-        <w:t>primary_key</w:t>
-      </w:r>
-      <w:proofErr w:type="spellEnd"/>
-      <w:r>
-        <w:rPr>
-          <w:rFonts w:ascii="inherit" w:hAnsi="inherit" w:cs="Arial"/>
-          <w:color w:val="242729"/>
-          <w:sz w:val="23"/>
-          <w:szCs w:val="23"/>
-        </w:rPr>
-        <w:t> </w:t>
-      </w:r>
-      <w:proofErr w:type="spellStart"/>
-      <w:r>
-        <w:rPr>
-          <w:rStyle w:val="Emphasis"/>
-          <w:rFonts w:ascii="inherit" w:hAnsi="inherit" w:cs="Arial"/>
-          <w:color w:val="242729"/>
-          <w:sz w:val="23"/>
-          <w:szCs w:val="23"/>
-          <w:bdr w:val="none" w:sz="0" w:space="0" w:color="auto" w:frame="1"/>
-        </w:rPr>
         <w:t>auto_increment</w:t>
       </w:r>
-      <w:proofErr w:type="spellEnd"/>
     </w:p>
     <w:p>
       <w:pPr>
@@ -420,7 +349,6 @@
           <w:szCs w:val="23"/>
         </w:rPr>
       </w:pPr>
-      <w:proofErr w:type="spellStart"/>
       <w:r>
         <w:rPr>
           <w:rFonts w:ascii="inherit" w:hAnsi="inherit" w:cs="Arial"/>
@@ -437,9 +365,19 @@
           <w:sz w:val="23"/>
           <w:szCs w:val="23"/>
         </w:rPr>
-        <w:t>_name</w:t>
-      </w:r>
-      <w:proofErr w:type="spellEnd"/>
+        <w:t>_name </w:t>
+      </w:r>
+      <w:r>
+        <w:rPr>
+          <w:rStyle w:val="Strong"/>
+          <w:rFonts w:ascii="inherit" w:hAnsi="inherit" w:cs="Arial"/>
+          <w:color w:val="242729"/>
+          <w:sz w:val="23"/>
+          <w:szCs w:val="23"/>
+          <w:bdr w:val="none" w:sz="0" w:space="0" w:color="auto" w:frame="1"/>
+        </w:rPr>
+        <w:t>varchar</w:t>
+      </w:r>
       <w:r>
         <w:rPr>
           <w:rFonts w:ascii="inherit" w:hAnsi="inherit" w:cs="Arial"/>
@@ -449,6 +387,34 @@
         </w:rPr>
         <w:t> </w:t>
       </w:r>
+    </w:p>
+    <w:p>
+      <w:pPr>
+        <w:pStyle w:val="NormalWeb"/>
+        <w:shd w:val="clear" w:color="auto" w:fill="FFFFFF"/>
+        <w:spacing w:before="0" w:beforeAutospacing="0" w:after="0" w:afterAutospacing="0"/>
+        <w:textAlignment w:val="baseline"/>
+        <w:rPr>
+          <w:rFonts w:ascii="inherit" w:hAnsi="inherit" w:cs="Arial"/>
+          <w:color w:val="242729"/>
+          <w:sz w:val="23"/>
+          <w:szCs w:val="23"/>
+        </w:rPr>
+      </w:pPr>
+    </w:p>
+    <w:p>
+      <w:pPr>
+        <w:pStyle w:val="NormalWeb"/>
+        <w:shd w:val="clear" w:color="auto" w:fill="FFFFFF"/>
+        <w:spacing w:before="0" w:beforeAutospacing="0" w:after="0" w:afterAutospacing="0"/>
+        <w:textAlignment w:val="baseline"/>
+        <w:rPr>
+          <w:rFonts w:ascii="inherit" w:hAnsi="inherit" w:cs="Arial"/>
+          <w:color w:val="242729"/>
+          <w:sz w:val="23"/>
+          <w:szCs w:val="23"/>
+        </w:rPr>
+      </w:pPr>
       <w:r>
         <w:rPr>
           <w:rStyle w:val="Strong"/>
@@ -458,45 +424,8 @@
           <w:szCs w:val="23"/>
           <w:bdr w:val="none" w:sz="0" w:space="0" w:color="auto" w:frame="1"/>
         </w:rPr>
-        <w:t>varchar</w:t>
-      </w:r>
-      <w:r>
-        <w:rPr>
-          <w:rFonts w:ascii="inherit" w:hAnsi="inherit" w:cs="Arial"/>
-          <w:color w:val="242729"/>
-          <w:sz w:val="23"/>
-          <w:szCs w:val="23"/>
-        </w:rPr>
-        <w:t> </w:t>
-      </w:r>
-    </w:p>
-    <w:p>
-      <w:pPr>
-        <w:pStyle w:val="NormalWeb"/>
-        <w:shd w:val="clear" w:color="auto" w:fill="FFFFFF"/>
-        <w:spacing w:before="0" w:beforeAutospacing="0" w:after="0" w:afterAutospacing="0"/>
-        <w:textAlignment w:val="baseline"/>
-        <w:rPr>
-          <w:rFonts w:ascii="inherit" w:hAnsi="inherit" w:cs="Arial"/>
-          <w:color w:val="242729"/>
-          <w:sz w:val="23"/>
-          <w:szCs w:val="23"/>
-        </w:rPr>
-      </w:pPr>
-    </w:p>
-    <w:p>
-      <w:pPr>
-        <w:pStyle w:val="NormalWeb"/>
-        <w:shd w:val="clear" w:color="auto" w:fill="FFFFFF"/>
-        <w:spacing w:before="0" w:beforeAutospacing="0" w:after="0" w:afterAutospacing="0"/>
-        <w:textAlignment w:val="baseline"/>
-        <w:rPr>
-          <w:rFonts w:ascii="inherit" w:hAnsi="inherit" w:cs="Arial"/>
-          <w:color w:val="242729"/>
-          <w:sz w:val="23"/>
-          <w:szCs w:val="23"/>
-        </w:rPr>
-      </w:pPr>
+        <w:t>Dish Type</w:t>
+      </w:r>
       <w:r>
         <w:rPr>
           <w:rStyle w:val="Strong"/>
@@ -506,9 +435,8 @@
           <w:szCs w:val="23"/>
           <w:bdr w:val="none" w:sz="0" w:space="0" w:color="auto" w:frame="1"/>
         </w:rPr>
-        <w:t xml:space="preserve">Dish </w:t>
-      </w:r>
-      <w:proofErr w:type="gramStart"/>
+        <w:t>s</w:t>
+      </w:r>
       <w:r>
         <w:rPr>
           <w:rStyle w:val="Strong"/>
@@ -518,41 +446,7 @@
           <w:szCs w:val="23"/>
           <w:bdr w:val="none" w:sz="0" w:space="0" w:color="auto" w:frame="1"/>
         </w:rPr>
-        <w:t>Type</w:t>
-      </w:r>
-      <w:r>
-        <w:rPr>
-          <w:rStyle w:val="Strong"/>
-          <w:rFonts w:ascii="inherit" w:hAnsi="inherit" w:cs="Arial"/>
-          <w:color w:val="242729"/>
-          <w:sz w:val="23"/>
-          <w:szCs w:val="23"/>
-          <w:bdr w:val="none" w:sz="0" w:space="0" w:color="auto" w:frame="1"/>
-        </w:rPr>
-        <w:t>s</w:t>
-      </w:r>
-      <w:r>
-        <w:rPr>
-          <w:rStyle w:val="Strong"/>
-          <w:rFonts w:ascii="inherit" w:hAnsi="inherit" w:cs="Arial"/>
-          <w:color w:val="242729"/>
-          <w:sz w:val="23"/>
-          <w:szCs w:val="23"/>
-          <w:bdr w:val="none" w:sz="0" w:space="0" w:color="auto" w:frame="1"/>
-        </w:rPr>
-        <w:t>(</w:t>
-      </w:r>
-      <w:proofErr w:type="gramEnd"/>
-      <w:r>
-        <w:rPr>
-          <w:rStyle w:val="Strong"/>
-          <w:rFonts w:ascii="inherit" w:hAnsi="inherit" w:cs="Arial"/>
-          <w:color w:val="242729"/>
-          <w:sz w:val="23"/>
-          <w:szCs w:val="23"/>
-          <w:bdr w:val="none" w:sz="0" w:space="0" w:color="auto" w:frame="1"/>
-        </w:rPr>
-        <w:t>table)</w:t>
+        <w:t>(table)</w:t>
       </w:r>
     </w:p>
     <w:p>
@@ -573,17 +467,26 @@
           <w:szCs w:val="23"/>
         </w:rPr>
       </w:pPr>
-      <w:proofErr w:type="spellStart"/>
-      <w:r>
-        <w:rPr>
-          <w:rFonts w:ascii="inherit" w:hAnsi="inherit" w:cs="Arial"/>
-          <w:color w:val="242729"/>
-          <w:sz w:val="23"/>
-          <w:szCs w:val="23"/>
-        </w:rPr>
-        <w:t>dish_type_id</w:t>
-      </w:r>
-      <w:proofErr w:type="spellEnd"/>
+      <w:r>
+        <w:rPr>
+          <w:rFonts w:ascii="inherit" w:hAnsi="inherit" w:cs="Arial"/>
+          <w:color w:val="242729"/>
+          <w:sz w:val="23"/>
+          <w:szCs w:val="23"/>
+        </w:rPr>
+        <w:t>dish_type_id </w:t>
+      </w:r>
+      <w:r>
+        <w:rPr>
+          <w:rStyle w:val="Strong"/>
+          <w:rFonts w:ascii="inherit" w:hAnsi="inherit" w:cs="Arial"/>
+          <w:color w:val="242729"/>
+          <w:sz w:val="23"/>
+          <w:szCs w:val="23"/>
+          <w:bdr w:val="none" w:sz="0" w:space="0" w:color="auto" w:frame="1"/>
+        </w:rPr>
+        <w:t>int</w:t>
+      </w:r>
       <w:r>
         <w:rPr>
           <w:rFonts w:ascii="inherit" w:hAnsi="inherit" w:cs="Arial"/>
@@ -593,19 +496,17 @@
         </w:rPr>
         <w:t> </w:t>
       </w:r>
-      <w:proofErr w:type="spellStart"/>
-      <w:r>
-        <w:rPr>
-          <w:rStyle w:val="Strong"/>
-          <w:rFonts w:ascii="inherit" w:hAnsi="inherit" w:cs="Arial"/>
-          <w:color w:val="242729"/>
-          <w:sz w:val="23"/>
-          <w:szCs w:val="23"/>
-          <w:bdr w:val="none" w:sz="0" w:space="0" w:color="auto" w:frame="1"/>
-        </w:rPr>
-        <w:t>int</w:t>
-      </w:r>
-      <w:proofErr w:type="spellEnd"/>
+      <w:r>
+        <w:rPr>
+          <w:rStyle w:val="Emphasis"/>
+          <w:rFonts w:ascii="inherit" w:hAnsi="inherit" w:cs="Arial"/>
+          <w:color w:val="242729"/>
+          <w:sz w:val="23"/>
+          <w:szCs w:val="23"/>
+          <w:bdr w:val="none" w:sz="0" w:space="0" w:color="auto" w:frame="1"/>
+        </w:rPr>
+        <w:t>primary_key</w:t>
+      </w:r>
       <w:r>
         <w:rPr>
           <w:rFonts w:ascii="inherit" w:hAnsi="inherit" w:cs="Arial"/>
@@ -615,7 +516,6 @@
         </w:rPr>
         <w:t> </w:t>
       </w:r>
-      <w:proofErr w:type="spellStart"/>
       <w:r>
         <w:rPr>
           <w:rStyle w:val="Emphasis"/>
@@ -625,31 +525,8 @@
           <w:szCs w:val="23"/>
           <w:bdr w:val="none" w:sz="0" w:space="0" w:color="auto" w:frame="1"/>
         </w:rPr>
-        <w:t>primary_key</w:t>
-      </w:r>
-      <w:proofErr w:type="spellEnd"/>
-      <w:r>
-        <w:rPr>
-          <w:rFonts w:ascii="inherit" w:hAnsi="inherit" w:cs="Arial"/>
-          <w:color w:val="242729"/>
-          <w:sz w:val="23"/>
-          <w:szCs w:val="23"/>
-        </w:rPr>
-        <w:t> </w:t>
-      </w:r>
-      <w:proofErr w:type="spellStart"/>
-      <w:r>
-        <w:rPr>
-          <w:rStyle w:val="Emphasis"/>
-          <w:rFonts w:ascii="inherit" w:hAnsi="inherit" w:cs="Arial"/>
-          <w:color w:val="242729"/>
-          <w:sz w:val="23"/>
-          <w:szCs w:val="23"/>
-          <w:bdr w:val="none" w:sz="0" w:space="0" w:color="auto" w:frame="1"/>
-        </w:rPr>
         <w:t>auto_increment</w:t>
       </w:r>
-      <w:proofErr w:type="spellEnd"/>
     </w:p>
     <w:p>
       <w:pPr>
@@ -669,7 +546,6 @@
           <w:szCs w:val="23"/>
         </w:rPr>
       </w:pPr>
-      <w:proofErr w:type="spellStart"/>
       <w:r>
         <w:rPr>
           <w:rFonts w:ascii="inherit" w:hAnsi="inherit" w:cs="Arial"/>
@@ -686,9 +562,19 @@
           <w:sz w:val="23"/>
           <w:szCs w:val="23"/>
         </w:rPr>
-        <w:t>_name</w:t>
-      </w:r>
-      <w:proofErr w:type="spellEnd"/>
+        <w:t>_name </w:t>
+      </w:r>
+      <w:r>
+        <w:rPr>
+          <w:rStyle w:val="Strong"/>
+          <w:rFonts w:ascii="inherit" w:hAnsi="inherit" w:cs="Arial"/>
+          <w:color w:val="242729"/>
+          <w:sz w:val="23"/>
+          <w:szCs w:val="23"/>
+          <w:bdr w:val="none" w:sz="0" w:space="0" w:color="auto" w:frame="1"/>
+        </w:rPr>
+        <w:t>varchar</w:t>
+      </w:r>
       <w:r>
         <w:rPr>
           <w:rFonts w:ascii="inherit" w:hAnsi="inherit" w:cs="Arial"/>
@@ -698,6 +584,34 @@
         </w:rPr>
         <w:t> </w:t>
       </w:r>
+    </w:p>
+    <w:p>
+      <w:pPr>
+        <w:pStyle w:val="NormalWeb"/>
+        <w:shd w:val="clear" w:color="auto" w:fill="FFFFFF"/>
+        <w:spacing w:before="0" w:beforeAutospacing="0" w:after="0" w:afterAutospacing="0"/>
+        <w:textAlignment w:val="baseline"/>
+        <w:rPr>
+          <w:rFonts w:ascii="inherit" w:hAnsi="inherit" w:cs="Arial"/>
+          <w:color w:val="242729"/>
+          <w:sz w:val="23"/>
+          <w:szCs w:val="23"/>
+        </w:rPr>
+      </w:pPr>
+    </w:p>
+    <w:p>
+      <w:pPr>
+        <w:pStyle w:val="NormalWeb"/>
+        <w:shd w:val="clear" w:color="auto" w:fill="FFFFFF"/>
+        <w:spacing w:before="0" w:beforeAutospacing="0" w:after="0" w:afterAutospacing="0"/>
+        <w:textAlignment w:val="baseline"/>
+        <w:rPr>
+          <w:rFonts w:ascii="inherit" w:hAnsi="inherit" w:cs="Arial"/>
+          <w:color w:val="242729"/>
+          <w:sz w:val="23"/>
+          <w:szCs w:val="23"/>
+        </w:rPr>
+      </w:pPr>
       <w:r>
         <w:rPr>
           <w:rStyle w:val="Strong"/>
@@ -707,46 +621,8 @@
           <w:szCs w:val="23"/>
           <w:bdr w:val="none" w:sz="0" w:space="0" w:color="auto" w:frame="1"/>
         </w:rPr>
-        <w:t>varchar</w:t>
-      </w:r>
-      <w:r>
-        <w:rPr>
-          <w:rFonts w:ascii="inherit" w:hAnsi="inherit" w:cs="Arial"/>
-          <w:color w:val="242729"/>
-          <w:sz w:val="23"/>
-          <w:szCs w:val="23"/>
-        </w:rPr>
-        <w:t> </w:t>
-      </w:r>
-    </w:p>
-    <w:p>
-      <w:pPr>
-        <w:pStyle w:val="NormalWeb"/>
-        <w:shd w:val="clear" w:color="auto" w:fill="FFFFFF"/>
-        <w:spacing w:before="0" w:beforeAutospacing="0" w:after="0" w:afterAutospacing="0"/>
-        <w:textAlignment w:val="baseline"/>
-        <w:rPr>
-          <w:rFonts w:ascii="inherit" w:hAnsi="inherit" w:cs="Arial"/>
-          <w:color w:val="242729"/>
-          <w:sz w:val="23"/>
-          <w:szCs w:val="23"/>
-        </w:rPr>
-      </w:pPr>
-    </w:p>
-    <w:p>
-      <w:pPr>
-        <w:pStyle w:val="NormalWeb"/>
-        <w:shd w:val="clear" w:color="auto" w:fill="FFFFFF"/>
-        <w:spacing w:before="0" w:beforeAutospacing="0" w:after="0" w:afterAutospacing="0"/>
-        <w:textAlignment w:val="baseline"/>
-        <w:rPr>
-          <w:rFonts w:ascii="inherit" w:hAnsi="inherit" w:cs="Arial"/>
-          <w:color w:val="242729"/>
-          <w:sz w:val="23"/>
-          <w:szCs w:val="23"/>
-        </w:rPr>
-      </w:pPr>
-      <w:proofErr w:type="gramStart"/>
+        <w:t>i</w:t>
+      </w:r>
       <w:r>
         <w:rPr>
           <w:rStyle w:val="Strong"/>
@@ -756,7 +632,7 @@
           <w:szCs w:val="23"/>
           <w:bdr w:val="none" w:sz="0" w:space="0" w:color="auto" w:frame="1"/>
         </w:rPr>
-        <w:t>i</w:t>
+        <w:t>ngredients</w:t>
       </w:r>
       <w:r>
         <w:rPr>
@@ -767,30 +643,7 @@
           <w:szCs w:val="23"/>
           <w:bdr w:val="none" w:sz="0" w:space="0" w:color="auto" w:frame="1"/>
         </w:rPr>
-        <w:t>ngredients</w:t>
-      </w:r>
-      <w:r>
-        <w:rPr>
-          <w:rStyle w:val="Strong"/>
-          <w:rFonts w:ascii="inherit" w:hAnsi="inherit" w:cs="Arial"/>
-          <w:color w:val="242729"/>
-          <w:sz w:val="23"/>
-          <w:szCs w:val="23"/>
-          <w:bdr w:val="none" w:sz="0" w:space="0" w:color="auto" w:frame="1"/>
-        </w:rPr>
-        <w:t>(</w:t>
-      </w:r>
-      <w:proofErr w:type="gramEnd"/>
-      <w:r>
-        <w:rPr>
-          <w:rStyle w:val="Strong"/>
-          <w:rFonts w:ascii="inherit" w:hAnsi="inherit" w:cs="Arial"/>
-          <w:color w:val="242729"/>
-          <w:sz w:val="23"/>
-          <w:szCs w:val="23"/>
-          <w:bdr w:val="none" w:sz="0" w:space="0" w:color="auto" w:frame="1"/>
-        </w:rPr>
-        <w:t>table)</w:t>
+        <w:t>(table)</w:t>
       </w:r>
     </w:p>
     <w:p>
@@ -811,7 +664,6 @@
           <w:szCs w:val="23"/>
         </w:rPr>
       </w:pPr>
-      <w:proofErr w:type="spellStart"/>
       <w:r>
         <w:rPr>
           <w:rFonts w:ascii="inherit" w:hAnsi="inherit" w:cs="Arial"/>
@@ -828,9 +680,19 @@
           <w:sz w:val="23"/>
           <w:szCs w:val="23"/>
         </w:rPr>
-        <w:t>_id</w:t>
-      </w:r>
-      <w:proofErr w:type="spellEnd"/>
+        <w:t>_id </w:t>
+      </w:r>
+      <w:r>
+        <w:rPr>
+          <w:rStyle w:val="Strong"/>
+          <w:rFonts w:ascii="inherit" w:hAnsi="inherit" w:cs="Arial"/>
+          <w:color w:val="242729"/>
+          <w:sz w:val="23"/>
+          <w:szCs w:val="23"/>
+          <w:bdr w:val="none" w:sz="0" w:space="0" w:color="auto" w:frame="1"/>
+        </w:rPr>
+        <w:t>int</w:t>
+      </w:r>
       <w:r>
         <w:rPr>
           <w:rFonts w:ascii="inherit" w:hAnsi="inherit" w:cs="Arial"/>
@@ -840,19 +702,17 @@
         </w:rPr>
         <w:t> </w:t>
       </w:r>
-      <w:proofErr w:type="spellStart"/>
-      <w:r>
-        <w:rPr>
-          <w:rStyle w:val="Strong"/>
-          <w:rFonts w:ascii="inherit" w:hAnsi="inherit" w:cs="Arial"/>
-          <w:color w:val="242729"/>
-          <w:sz w:val="23"/>
-          <w:szCs w:val="23"/>
-          <w:bdr w:val="none" w:sz="0" w:space="0" w:color="auto" w:frame="1"/>
-        </w:rPr>
-        <w:t>int</w:t>
-      </w:r>
-      <w:proofErr w:type="spellEnd"/>
+      <w:r>
+        <w:rPr>
+          <w:rStyle w:val="Emphasis"/>
+          <w:rFonts w:ascii="inherit" w:hAnsi="inherit" w:cs="Arial"/>
+          <w:color w:val="242729"/>
+          <w:sz w:val="23"/>
+          <w:szCs w:val="23"/>
+          <w:bdr w:val="none" w:sz="0" w:space="0" w:color="auto" w:frame="1"/>
+        </w:rPr>
+        <w:t>primary_key</w:t>
+      </w:r>
       <w:r>
         <w:rPr>
           <w:rFonts w:ascii="inherit" w:hAnsi="inherit" w:cs="Arial"/>
@@ -862,7 +722,6 @@
         </w:rPr>
         <w:t> </w:t>
       </w:r>
-      <w:proofErr w:type="spellStart"/>
       <w:r>
         <w:rPr>
           <w:rStyle w:val="Emphasis"/>
@@ -872,31 +731,8 @@
           <w:szCs w:val="23"/>
           <w:bdr w:val="none" w:sz="0" w:space="0" w:color="auto" w:frame="1"/>
         </w:rPr>
-        <w:t>primary_key</w:t>
-      </w:r>
-      <w:proofErr w:type="spellEnd"/>
-      <w:r>
-        <w:rPr>
-          <w:rFonts w:ascii="inherit" w:hAnsi="inherit" w:cs="Arial"/>
-          <w:color w:val="242729"/>
-          <w:sz w:val="23"/>
-          <w:szCs w:val="23"/>
-        </w:rPr>
-        <w:t> </w:t>
-      </w:r>
-      <w:proofErr w:type="spellStart"/>
-      <w:r>
-        <w:rPr>
-          <w:rStyle w:val="Emphasis"/>
-          <w:rFonts w:ascii="inherit" w:hAnsi="inherit" w:cs="Arial"/>
-          <w:color w:val="242729"/>
-          <w:sz w:val="23"/>
-          <w:szCs w:val="23"/>
-          <w:bdr w:val="none" w:sz="0" w:space="0" w:color="auto" w:frame="1"/>
-        </w:rPr>
         <w:t>auto_increment</w:t>
       </w:r>
-      <w:proofErr w:type="spellEnd"/>
     </w:p>
     <w:p>
       <w:pPr>
@@ -916,7 +752,6 @@
           <w:szCs w:val="23"/>
         </w:rPr>
       </w:pPr>
-      <w:proofErr w:type="spellStart"/>
       <w:r>
         <w:rPr>
           <w:rFonts w:ascii="inherit" w:hAnsi="inherit" w:cs="Arial"/>
@@ -933,17 +768,7 @@
           <w:sz w:val="23"/>
           <w:szCs w:val="23"/>
         </w:rPr>
-        <w:t>_name</w:t>
-      </w:r>
-      <w:proofErr w:type="spellEnd"/>
-      <w:r>
-        <w:rPr>
-          <w:rFonts w:ascii="inherit" w:hAnsi="inherit" w:cs="Arial"/>
-          <w:color w:val="242729"/>
-          <w:sz w:val="23"/>
-          <w:szCs w:val="23"/>
-        </w:rPr>
-        <w:t> </w:t>
+        <w:t>_name </w:t>
       </w:r>
       <w:r>
         <w:rPr>
@@ -984,25 +809,14 @@
           <w:szCs w:val="23"/>
         </w:rPr>
       </w:pPr>
-      <w:proofErr w:type="spellStart"/>
-      <w:r>
-        <w:rPr>
-          <w:rFonts w:ascii="inherit" w:hAnsi="inherit" w:cs="Arial"/>
-          <w:color w:val="242729"/>
-          <w:sz w:val="23"/>
-          <w:szCs w:val="23"/>
-        </w:rPr>
-        <w:t>ingredient_type</w:t>
-      </w:r>
-      <w:proofErr w:type="spellEnd"/>
-      <w:r>
-        <w:rPr>
-          <w:rFonts w:ascii="inherit" w:hAnsi="inherit" w:cs="Arial"/>
-          <w:color w:val="242729"/>
-          <w:sz w:val="23"/>
-          <w:szCs w:val="23"/>
-        </w:rPr>
-        <w:t xml:space="preserve"> </w:t>
+      <w:r>
+        <w:rPr>
+          <w:rFonts w:ascii="inherit" w:hAnsi="inherit" w:cs="Arial"/>
+          <w:color w:val="242729"/>
+          <w:sz w:val="23"/>
+          <w:szCs w:val="23"/>
+        </w:rPr>
+        <w:t xml:space="preserve">ingredient_type </w:t>
       </w:r>
       <w:r>
         <w:rPr>
@@ -1033,27 +847,15 @@
           <w:szCs w:val="23"/>
         </w:rPr>
       </w:pPr>
-      <w:proofErr w:type="spellStart"/>
-      <w:r>
-        <w:rPr>
-          <w:rFonts w:ascii="inherit" w:hAnsi="inherit" w:cs="Arial"/>
-          <w:color w:val="242729"/>
-          <w:sz w:val="23"/>
-          <w:szCs w:val="23"/>
-        </w:rPr>
-        <w:t>ingredient_approved</w:t>
-      </w:r>
-      <w:proofErr w:type="spellEnd"/>
-      <w:r>
-        <w:rPr>
-          <w:rFonts w:ascii="inherit" w:hAnsi="inherit" w:cs="Arial"/>
-          <w:color w:val="242729"/>
-          <w:sz w:val="23"/>
-          <w:szCs w:val="23"/>
-        </w:rPr>
-        <w:t xml:space="preserve"> </w:t>
-      </w:r>
-      <w:proofErr w:type="spellStart"/>
+      <w:r>
+        <w:rPr>
+          <w:rFonts w:ascii="inherit" w:hAnsi="inherit" w:cs="Arial"/>
+          <w:color w:val="242729"/>
+          <w:sz w:val="23"/>
+          <w:szCs w:val="23"/>
+        </w:rPr>
+        <w:t xml:space="preserve">ingredient_approved </w:t>
+      </w:r>
       <w:r>
         <w:rPr>
           <w:rFonts w:ascii="inherit" w:hAnsi="inherit" w:cs="Arial"/>
@@ -1064,7 +866,6 @@
         </w:rPr>
         <w:t>boolean</w:t>
       </w:r>
-      <w:proofErr w:type="spellEnd"/>
     </w:p>
     <w:p>
       <w:pPr>
@@ -1102,7 +903,6 @@
         </w:rPr>
         <w:t> </w:t>
       </w:r>
-      <w:proofErr w:type="gramStart"/>
       <w:r>
         <w:rPr>
           <w:rFonts w:ascii="Arial" w:eastAsia="Times New Roman" w:hAnsi="Arial" w:cs="Arial"/>
@@ -1143,22 +943,7 @@
           <w:shd w:val="clear" w:color="auto" w:fill="FFFFFF"/>
           <w:lang w:eastAsia="en-GB"/>
         </w:rPr>
-        <w:t>(</w:t>
-      </w:r>
-      <w:proofErr w:type="gramEnd"/>
-      <w:r>
-        <w:rPr>
-          <w:rFonts w:ascii="Arial" w:eastAsia="Times New Roman" w:hAnsi="Arial" w:cs="Arial"/>
-          <w:b/>
-          <w:bCs/>
-          <w:color w:val="242729"/>
-          <w:sz w:val="23"/>
-          <w:szCs w:val="23"/>
-          <w:bdr w:val="none" w:sz="0" w:space="0" w:color="auto" w:frame="1"/>
-          <w:shd w:val="clear" w:color="auto" w:fill="FFFFFF"/>
-          <w:lang w:eastAsia="en-GB"/>
-        </w:rPr>
-        <w:t>table)</w:t>
+        <w:t>(table)</w:t>
       </w:r>
     </w:p>
     <w:p>
@@ -1179,29 +964,16 @@
           <w:lang w:eastAsia="en-GB"/>
         </w:rPr>
       </w:pPr>
-      <w:proofErr w:type="spellStart"/>
-      <w:r>
-        <w:rPr>
-          <w:rFonts w:ascii="inherit" w:eastAsia="Times New Roman" w:hAnsi="inherit" w:cs="Arial"/>
-          <w:color w:val="242729"/>
-          <w:sz w:val="23"/>
-          <w:szCs w:val="23"/>
-          <w:lang w:eastAsia="en-GB"/>
-        </w:rPr>
-        <w:t>recipe_id</w:t>
-      </w:r>
-      <w:proofErr w:type="spellEnd"/>
-      <w:r>
-        <w:rPr>
-          <w:rFonts w:ascii="inherit" w:eastAsia="Times New Roman" w:hAnsi="inherit" w:cs="Arial"/>
-          <w:color w:val="242729"/>
-          <w:sz w:val="23"/>
-          <w:szCs w:val="23"/>
-          <w:lang w:eastAsia="en-GB"/>
-        </w:rPr>
-        <w:t> </w:t>
-      </w:r>
-      <w:proofErr w:type="spellStart"/>
+      <w:r>
+        <w:rPr>
+          <w:rFonts w:ascii="inherit" w:eastAsia="Times New Roman" w:hAnsi="inherit" w:cs="Arial"/>
+          <w:color w:val="242729"/>
+          <w:sz w:val="23"/>
+          <w:szCs w:val="23"/>
+          <w:lang w:eastAsia="en-GB"/>
+        </w:rPr>
+        <w:t>recipe_id </w:t>
+      </w:r>
       <w:r>
         <w:rPr>
           <w:rFonts w:ascii="inherit" w:eastAsia="Times New Roman" w:hAnsi="inherit" w:cs="Arial"/>
@@ -1215,7 +987,6 @@
         </w:rPr>
         <w:t>int</w:t>
       </w:r>
-      <w:proofErr w:type="spellEnd"/>
       <w:r>
         <w:rPr>
           <w:rFonts w:ascii="inherit" w:eastAsia="Times New Roman" w:hAnsi="inherit" w:cs="Arial"/>
@@ -1226,7 +997,6 @@
         </w:rPr>
         <w:t> </w:t>
       </w:r>
-      <w:proofErr w:type="spellStart"/>
       <w:r>
         <w:rPr>
           <w:rFonts w:ascii="inherit" w:eastAsia="Times New Roman" w:hAnsi="inherit" w:cs="Arial"/>
@@ -1240,7 +1010,6 @@
         </w:rPr>
         <w:t>primary_key</w:t>
       </w:r>
-      <w:proofErr w:type="spellEnd"/>
       <w:r>
         <w:rPr>
           <w:rFonts w:ascii="inherit" w:eastAsia="Times New Roman" w:hAnsi="inherit" w:cs="Arial"/>
@@ -1251,7 +1020,6 @@
         </w:rPr>
         <w:t> </w:t>
       </w:r>
-      <w:proofErr w:type="spellStart"/>
       <w:r>
         <w:rPr>
           <w:rFonts w:ascii="inherit" w:eastAsia="Times New Roman" w:hAnsi="inherit" w:cs="Arial"/>
@@ -1265,7 +1033,6 @@
         </w:rPr>
         <w:t>auto_increment</w:t>
       </w:r>
-      <w:proofErr w:type="spellEnd"/>
     </w:p>
     <w:p>
       <w:pPr>
@@ -1285,27 +1052,15 @@
           <w:lang w:eastAsia="en-GB"/>
         </w:rPr>
       </w:pPr>
-      <w:proofErr w:type="spellStart"/>
-      <w:r>
-        <w:rPr>
-          <w:rFonts w:ascii="inherit" w:eastAsia="Times New Roman" w:hAnsi="inherit" w:cs="Arial"/>
-          <w:color w:val="242729"/>
-          <w:sz w:val="23"/>
-          <w:szCs w:val="23"/>
-          <w:lang w:eastAsia="en-GB"/>
-        </w:rPr>
-        <w:t>recipe_name</w:t>
-      </w:r>
-      <w:proofErr w:type="spellEnd"/>
-      <w:r>
-        <w:rPr>
-          <w:rFonts w:ascii="inherit" w:eastAsia="Times New Roman" w:hAnsi="inherit" w:cs="Arial"/>
-          <w:color w:val="242729"/>
-          <w:sz w:val="23"/>
-          <w:szCs w:val="23"/>
-          <w:lang w:eastAsia="en-GB"/>
-        </w:rPr>
-        <w:t> </w:t>
+      <w:r>
+        <w:rPr>
+          <w:rFonts w:ascii="inherit" w:eastAsia="Times New Roman" w:hAnsi="inherit" w:cs="Arial"/>
+          <w:color w:val="242729"/>
+          <w:sz w:val="23"/>
+          <w:szCs w:val="23"/>
+          <w:lang w:eastAsia="en-GB"/>
+        </w:rPr>
+        <w:t>recipe_name </w:t>
       </w:r>
       <w:r>
         <w:rPr>
@@ -1339,7 +1094,6 @@
           <w:lang w:eastAsia="en-GB"/>
         </w:rPr>
       </w:pPr>
-      <w:proofErr w:type="spellStart"/>
       <w:r>
         <w:rPr>
           <w:rFonts w:ascii="inherit" w:eastAsia="Times New Roman" w:hAnsi="inherit" w:cs="Arial"/>
@@ -1358,20 +1112,8 @@
           <w:szCs w:val="23"/>
           <w:lang w:eastAsia="en-GB"/>
         </w:rPr>
-        <w:t>_id</w:t>
-      </w:r>
-      <w:proofErr w:type="spellEnd"/>
-      <w:r>
-        <w:rPr>
-          <w:rFonts w:ascii="inherit" w:eastAsia="Times New Roman" w:hAnsi="inherit" w:cs="Arial"/>
-          <w:color w:val="242729"/>
-          <w:sz w:val="23"/>
-          <w:szCs w:val="23"/>
-          <w:lang w:eastAsia="en-GB"/>
-        </w:rPr>
-        <w:t> </w:t>
-      </w:r>
-      <w:proofErr w:type="spellStart"/>
+        <w:t>_id </w:t>
+      </w:r>
       <w:r>
         <w:rPr>
           <w:rFonts w:ascii="inherit" w:eastAsia="Times New Roman" w:hAnsi="inherit" w:cs="Arial"/>
@@ -1385,7 +1127,6 @@
         </w:rPr>
         <w:t>int</w:t>
       </w:r>
-      <w:proofErr w:type="spellEnd"/>
       <w:r>
         <w:rPr>
           <w:rFonts w:ascii="inherit" w:eastAsia="Times New Roman" w:hAnsi="inherit" w:cs="Arial"/>
@@ -1396,7 +1137,6 @@
         </w:rPr>
         <w:t> </w:t>
       </w:r>
-      <w:proofErr w:type="spellStart"/>
       <w:r>
         <w:rPr>
           <w:rFonts w:ascii="inherit" w:eastAsia="Times New Roman" w:hAnsi="inherit" w:cs="Arial"/>
@@ -1410,7 +1150,6 @@
         </w:rPr>
         <w:t>foreign_key</w:t>
       </w:r>
-      <w:proofErr w:type="spellEnd"/>
     </w:p>
     <w:p>
       <w:pPr>
@@ -1430,7 +1169,6 @@
           <w:lang w:eastAsia="en-GB"/>
         </w:rPr>
       </w:pPr>
-      <w:proofErr w:type="spellStart"/>
       <w:r>
         <w:rPr>
           <w:rFonts w:ascii="inherit" w:eastAsia="Times New Roman" w:hAnsi="inherit" w:cs="Arial"/>
@@ -1441,22 +1179,8 @@
           <w:bdr w:val="none" w:sz="0" w:space="0" w:color="auto" w:frame="1"/>
           <w:lang w:eastAsia="en-GB"/>
         </w:rPr>
-        <w:t>chef_id</w:t>
-      </w:r>
-      <w:proofErr w:type="spellEnd"/>
-      <w:r>
-        <w:rPr>
-          <w:rFonts w:ascii="inherit" w:eastAsia="Times New Roman" w:hAnsi="inherit" w:cs="Arial"/>
-          <w:iCs/>
-          <w:color w:val="242729"/>
-          <w:sz w:val="23"/>
-          <w:szCs w:val="23"/>
-          <w:bdr w:val="none" w:sz="0" w:space="0" w:color="auto" w:frame="1"/>
-          <w:lang w:eastAsia="en-GB"/>
-        </w:rPr>
-        <w:t xml:space="preserve"> </w:t>
-      </w:r>
-      <w:proofErr w:type="spellStart"/>
+        <w:t xml:space="preserve">chef_id </w:t>
+      </w:r>
       <w:r>
         <w:rPr>
           <w:rFonts w:ascii="inherit" w:eastAsia="Times New Roman" w:hAnsi="inherit" w:cs="Arial"/>
@@ -1468,21 +1192,7 @@
           <w:bdr w:val="none" w:sz="0" w:space="0" w:color="auto" w:frame="1"/>
           <w:lang w:eastAsia="en-GB"/>
         </w:rPr>
-        <w:t>int</w:t>
-      </w:r>
-      <w:proofErr w:type="spellEnd"/>
-      <w:r>
-        <w:rPr>
-          <w:rFonts w:ascii="inherit" w:eastAsia="Times New Roman" w:hAnsi="inherit" w:cs="Arial"/>
-          <w:b/>
-          <w:iCs/>
-          <w:color w:val="242729"/>
-          <w:sz w:val="23"/>
-          <w:szCs w:val="23"/>
-          <w:bdr w:val="none" w:sz="0" w:space="0" w:color="auto" w:frame="1"/>
-          <w:lang w:eastAsia="en-GB"/>
-        </w:rPr>
-        <w:t xml:space="preserve"> </w:t>
+        <w:t xml:space="preserve">int </w:t>
       </w:r>
       <w:r>
         <w:rPr>
@@ -1516,7 +1226,6 @@
           <w:lang w:eastAsia="en-GB"/>
         </w:rPr>
       </w:pPr>
-      <w:proofErr w:type="spellStart"/>
       <w:r>
         <w:rPr>
           <w:rFonts w:ascii="inherit" w:eastAsia="Times New Roman" w:hAnsi="inherit" w:cs="Arial"/>
@@ -1535,20 +1244,8 @@
           <w:szCs w:val="23"/>
           <w:lang w:eastAsia="en-GB"/>
         </w:rPr>
-        <w:t>_id</w:t>
-      </w:r>
-      <w:proofErr w:type="spellEnd"/>
-      <w:r>
-        <w:rPr>
-          <w:rFonts w:ascii="inherit" w:eastAsia="Times New Roman" w:hAnsi="inherit" w:cs="Arial"/>
-          <w:color w:val="242729"/>
-          <w:sz w:val="23"/>
-          <w:szCs w:val="23"/>
-          <w:lang w:eastAsia="en-GB"/>
-        </w:rPr>
-        <w:t> </w:t>
-      </w:r>
-      <w:proofErr w:type="spellStart"/>
+        <w:t>_id </w:t>
+      </w:r>
       <w:r>
         <w:rPr>
           <w:rFonts w:ascii="inherit" w:eastAsia="Times New Roman" w:hAnsi="inherit" w:cs="Arial"/>
@@ -1562,7 +1259,6 @@
         </w:rPr>
         <w:t>int</w:t>
       </w:r>
-      <w:proofErr w:type="spellEnd"/>
       <w:r>
         <w:rPr>
           <w:rFonts w:ascii="inherit" w:eastAsia="Times New Roman" w:hAnsi="inherit" w:cs="Arial"/>
@@ -1573,7 +1269,6 @@
         </w:rPr>
         <w:t> </w:t>
       </w:r>
-      <w:proofErr w:type="spellStart"/>
       <w:r>
         <w:rPr>
           <w:rFonts w:ascii="inherit" w:eastAsia="Times New Roman" w:hAnsi="inherit" w:cs="Arial"/>
@@ -1587,7 +1282,6 @@
         </w:rPr>
         <w:t>foreign_key</w:t>
       </w:r>
-      <w:proofErr w:type="spellEnd"/>
     </w:p>
     <w:p>
       <w:pPr>
@@ -1607,7 +1301,6 @@
           <w:lang w:eastAsia="en-GB"/>
         </w:rPr>
       </w:pPr>
-      <w:proofErr w:type="spellStart"/>
       <w:r>
         <w:rPr>
           <w:rFonts w:ascii="inherit" w:eastAsia="Times New Roman" w:hAnsi="inherit" w:cs="Arial"/>
@@ -1618,20 +1311,7 @@
           <w:bdr w:val="none" w:sz="0" w:space="0" w:color="auto" w:frame="1"/>
           <w:lang w:eastAsia="en-GB"/>
         </w:rPr>
-        <w:t>link_book</w:t>
-      </w:r>
-      <w:proofErr w:type="spellEnd"/>
-      <w:r>
-        <w:rPr>
-          <w:rFonts w:ascii="inherit" w:eastAsia="Times New Roman" w:hAnsi="inherit" w:cs="Arial"/>
-          <w:iCs/>
-          <w:color w:val="242729"/>
-          <w:sz w:val="23"/>
-          <w:szCs w:val="23"/>
-          <w:bdr w:val="none" w:sz="0" w:space="0" w:color="auto" w:frame="1"/>
-          <w:lang w:eastAsia="en-GB"/>
-        </w:rPr>
-        <w:t xml:space="preserve"> </w:t>
+        <w:t xml:space="preserve">link_book </w:t>
       </w:r>
       <w:r>
         <w:rPr>
@@ -1665,7 +1345,6 @@
           <w:lang w:eastAsia="en-GB"/>
         </w:rPr>
       </w:pPr>
-      <w:proofErr w:type="spellStart"/>
       <w:r>
         <w:rPr>
           <w:rFonts w:ascii="inherit" w:eastAsia="Times New Roman" w:hAnsi="inherit" w:cs="Arial"/>
@@ -1676,20 +1355,7 @@
           <w:bdr w:val="none" w:sz="0" w:space="0" w:color="auto" w:frame="1"/>
           <w:lang w:eastAsia="en-GB"/>
         </w:rPr>
-        <w:t>page_number</w:t>
-      </w:r>
-      <w:proofErr w:type="spellEnd"/>
-      <w:r>
-        <w:rPr>
-          <w:rFonts w:ascii="inherit" w:eastAsia="Times New Roman" w:hAnsi="inherit" w:cs="Arial"/>
-          <w:iCs/>
-          <w:color w:val="242729"/>
-          <w:sz w:val="23"/>
-          <w:szCs w:val="23"/>
-          <w:bdr w:val="none" w:sz="0" w:space="0" w:color="auto" w:frame="1"/>
-          <w:lang w:eastAsia="en-GB"/>
-        </w:rPr>
-        <w:t xml:space="preserve"> </w:t>
+        <w:t xml:space="preserve">page_number </w:t>
       </w:r>
       <w:r>
         <w:rPr>
@@ -1733,7 +1399,6 @@
         </w:rPr>
         <w:t xml:space="preserve">time </w:t>
       </w:r>
-      <w:proofErr w:type="spellStart"/>
       <w:r>
         <w:rPr>
           <w:rFonts w:ascii="inherit" w:eastAsia="Times New Roman" w:hAnsi="inherit" w:cs="Arial"/>
@@ -1745,7 +1410,6 @@
         </w:rPr>
         <w:t>int</w:t>
       </w:r>
-      <w:proofErr w:type="spellEnd"/>
     </w:p>
     <w:p>
       <w:pPr>
@@ -1805,29 +1469,16 @@
           <w:lang w:eastAsia="en-GB"/>
         </w:rPr>
       </w:pPr>
-      <w:proofErr w:type="spellStart"/>
-      <w:r>
-        <w:rPr>
-          <w:rFonts w:ascii="inherit" w:eastAsia="Times New Roman" w:hAnsi="inherit" w:cs="Arial"/>
-          <w:color w:val="242729"/>
-          <w:sz w:val="23"/>
-          <w:szCs w:val="23"/>
-          <w:lang w:eastAsia="en-GB"/>
-        </w:rPr>
-        <w:t>recipe_approved</w:t>
-      </w:r>
-      <w:proofErr w:type="spellEnd"/>
-      <w:r>
-        <w:rPr>
-          <w:rFonts w:ascii="inherit" w:eastAsia="Times New Roman" w:hAnsi="inherit" w:cs="Arial"/>
-          <w:color w:val="242729"/>
-          <w:sz w:val="23"/>
-          <w:szCs w:val="23"/>
-          <w:lang w:eastAsia="en-GB"/>
-        </w:rPr>
-        <w:t xml:space="preserve"> </w:t>
-      </w:r>
-      <w:proofErr w:type="spellStart"/>
+      <w:r>
+        <w:rPr>
+          <w:rFonts w:ascii="inherit" w:eastAsia="Times New Roman" w:hAnsi="inherit" w:cs="Arial"/>
+          <w:color w:val="242729"/>
+          <w:sz w:val="23"/>
+          <w:szCs w:val="23"/>
+          <w:lang w:eastAsia="en-GB"/>
+        </w:rPr>
+        <w:t xml:space="preserve">recipe_approved </w:t>
+      </w:r>
       <w:r>
         <w:rPr>
           <w:rFonts w:ascii="inherit" w:eastAsia="Times New Roman" w:hAnsi="inherit" w:cs="Arial"/>
@@ -1839,7 +1490,6 @@
         </w:rPr>
         <w:t>boolean</w:t>
       </w:r>
-      <w:proofErr w:type="spellEnd"/>
     </w:p>
     <w:p>
       <w:pPr>
@@ -1879,31 +1529,7 @@
           <w:szCs w:val="23"/>
           <w:bdr w:val="none" w:sz="0" w:space="0" w:color="auto" w:frame="1"/>
         </w:rPr>
-        <w:t xml:space="preserve">Recipe </w:t>
-      </w:r>
-      <w:proofErr w:type="gramStart"/>
-      <w:r>
-        <w:rPr>
-          <w:rStyle w:val="Strong"/>
-          <w:rFonts w:ascii="inherit" w:hAnsi="inherit" w:cs="Arial"/>
-          <w:color w:val="242729"/>
-          <w:sz w:val="23"/>
-          <w:szCs w:val="23"/>
-          <w:bdr w:val="none" w:sz="0" w:space="0" w:color="auto" w:frame="1"/>
-        </w:rPr>
-        <w:t>Ingredients(</w:t>
-      </w:r>
-      <w:proofErr w:type="gramEnd"/>
-      <w:r>
-        <w:rPr>
-          <w:rStyle w:val="Strong"/>
-          <w:rFonts w:ascii="inherit" w:hAnsi="inherit" w:cs="Arial"/>
-          <w:color w:val="242729"/>
-          <w:sz w:val="23"/>
-          <w:szCs w:val="23"/>
-          <w:bdr w:val="none" w:sz="0" w:space="0" w:color="auto" w:frame="1"/>
-        </w:rPr>
-        <w:t>table)</w:t>
+        <w:t>Recipe Ingredients(table)</w:t>
       </w:r>
     </w:p>
     <w:p>
@@ -1924,27 +1550,15 @@
           <w:szCs w:val="23"/>
         </w:rPr>
       </w:pPr>
-      <w:proofErr w:type="spellStart"/>
-      <w:r>
-        <w:rPr>
-          <w:rFonts w:ascii="inherit" w:hAnsi="inherit" w:cs="Arial"/>
-          <w:color w:val="242729"/>
-          <w:sz w:val="23"/>
-          <w:szCs w:val="23"/>
-        </w:rPr>
-        <w:t>recipe_ingredient_id</w:t>
-      </w:r>
-      <w:proofErr w:type="spellEnd"/>
-      <w:r>
-        <w:rPr>
-          <w:rFonts w:ascii="inherit" w:hAnsi="inherit" w:cs="Arial"/>
-          <w:color w:val="242729"/>
-          <w:sz w:val="23"/>
-          <w:szCs w:val="23"/>
-        </w:rPr>
-        <w:t xml:space="preserve"> </w:t>
-      </w:r>
-      <w:proofErr w:type="spellStart"/>
+      <w:r>
+        <w:rPr>
+          <w:rFonts w:ascii="inherit" w:hAnsi="inherit" w:cs="Arial"/>
+          <w:color w:val="242729"/>
+          <w:sz w:val="23"/>
+          <w:szCs w:val="23"/>
+        </w:rPr>
+        <w:t xml:space="preserve">recipe_ingredient_id </w:t>
+      </w:r>
       <w:r>
         <w:rPr>
           <w:rFonts w:ascii="inherit" w:hAnsi="inherit" w:cs="Arial"/>
@@ -1953,20 +1567,8 @@
           <w:sz w:val="23"/>
           <w:szCs w:val="23"/>
         </w:rPr>
-        <w:t>int</w:t>
-      </w:r>
-      <w:proofErr w:type="spellEnd"/>
-      <w:r>
-        <w:rPr>
-          <w:rFonts w:ascii="inherit" w:hAnsi="inherit" w:cs="Arial"/>
-          <w:b/>
-          <w:color w:val="242729"/>
-          <w:sz w:val="23"/>
-          <w:szCs w:val="23"/>
-        </w:rPr>
-        <w:t xml:space="preserve"> </w:t>
-      </w:r>
-      <w:proofErr w:type="spellStart"/>
+        <w:t xml:space="preserve">int </w:t>
+      </w:r>
       <w:r>
         <w:rPr>
           <w:rFonts w:ascii="inherit" w:hAnsi="inherit" w:cs="Arial"/>
@@ -1977,7 +1579,6 @@
         </w:rPr>
         <w:t>primary_key</w:t>
       </w:r>
-      <w:proofErr w:type="spellEnd"/>
     </w:p>
     <w:p>
       <w:pPr>
@@ -1997,17 +1598,26 @@
           <w:szCs w:val="23"/>
         </w:rPr>
       </w:pPr>
-      <w:proofErr w:type="spellStart"/>
-      <w:r>
-        <w:rPr>
-          <w:rFonts w:ascii="inherit" w:hAnsi="inherit" w:cs="Arial"/>
-          <w:color w:val="242729"/>
-          <w:sz w:val="23"/>
-          <w:szCs w:val="23"/>
-        </w:rPr>
-        <w:t>recipe_id</w:t>
-      </w:r>
-      <w:proofErr w:type="spellEnd"/>
+      <w:r>
+        <w:rPr>
+          <w:rFonts w:ascii="inherit" w:hAnsi="inherit" w:cs="Arial"/>
+          <w:color w:val="242729"/>
+          <w:sz w:val="23"/>
+          <w:szCs w:val="23"/>
+        </w:rPr>
+        <w:t>recipe_id </w:t>
+      </w:r>
+      <w:r>
+        <w:rPr>
+          <w:rStyle w:val="Strong"/>
+          <w:rFonts w:ascii="inherit" w:hAnsi="inherit" w:cs="Arial"/>
+          <w:color w:val="242729"/>
+          <w:sz w:val="23"/>
+          <w:szCs w:val="23"/>
+          <w:bdr w:val="none" w:sz="0" w:space="0" w:color="auto" w:frame="1"/>
+        </w:rPr>
+        <w:t>int</w:t>
+      </w:r>
       <w:r>
         <w:rPr>
           <w:rFonts w:ascii="inherit" w:hAnsi="inherit" w:cs="Arial"/>
@@ -2017,29 +1627,6 @@
         </w:rPr>
         <w:t> </w:t>
       </w:r>
-      <w:proofErr w:type="spellStart"/>
-      <w:r>
-        <w:rPr>
-          <w:rStyle w:val="Strong"/>
-          <w:rFonts w:ascii="inherit" w:hAnsi="inherit" w:cs="Arial"/>
-          <w:color w:val="242729"/>
-          <w:sz w:val="23"/>
-          <w:szCs w:val="23"/>
-          <w:bdr w:val="none" w:sz="0" w:space="0" w:color="auto" w:frame="1"/>
-        </w:rPr>
-        <w:t>int</w:t>
-      </w:r>
-      <w:proofErr w:type="spellEnd"/>
-      <w:r>
-        <w:rPr>
-          <w:rFonts w:ascii="inherit" w:hAnsi="inherit" w:cs="Arial"/>
-          <w:color w:val="242729"/>
-          <w:sz w:val="23"/>
-          <w:szCs w:val="23"/>
-        </w:rPr>
-        <w:t> </w:t>
-      </w:r>
-      <w:proofErr w:type="spellStart"/>
       <w:r>
         <w:rPr>
           <w:rFonts w:ascii="inherit" w:hAnsi="inherit" w:cs="Arial"/>
@@ -2052,7 +1639,6 @@
         </w:rPr>
         <w:t>foreign_key</w:t>
       </w:r>
-      <w:proofErr w:type="spellEnd"/>
     </w:p>
     <w:p>
       <w:pPr>
@@ -2072,7 +1658,6 @@
           <w:szCs w:val="23"/>
         </w:rPr>
       </w:pPr>
-      <w:proofErr w:type="spellStart"/>
       <w:r>
         <w:rPr>
           <w:rFonts w:ascii="inherit" w:hAnsi="inherit" w:cs="Arial"/>
@@ -2100,7 +1685,6 @@
         </w:rPr>
         <w:t>id</w:t>
       </w:r>
-      <w:proofErr w:type="spellEnd"/>
       <w:r>
         <w:rPr>
           <w:rFonts w:ascii="inherit" w:hAnsi="inherit" w:cs="Arial"/>
@@ -2110,7 +1694,6 @@
         </w:rPr>
         <w:t> </w:t>
       </w:r>
-      <w:proofErr w:type="spellStart"/>
       <w:r>
         <w:rPr>
           <w:rStyle w:val="Strong"/>
@@ -2122,7 +1705,6 @@
         </w:rPr>
         <w:t>int</w:t>
       </w:r>
-      <w:proofErr w:type="spellEnd"/>
       <w:r>
         <w:rPr>
           <w:rFonts w:ascii="inherit" w:hAnsi="inherit" w:cs="Arial"/>
@@ -2132,7 +1714,6 @@
         </w:rPr>
         <w:t> </w:t>
       </w:r>
-      <w:proofErr w:type="spellStart"/>
       <w:r>
         <w:rPr>
           <w:rFonts w:ascii="inherit" w:hAnsi="inherit" w:cs="Arial"/>
@@ -2144,59 +1725,6 @@
           <w:bdr w:val="none" w:sz="0" w:space="0" w:color="auto" w:frame="1"/>
         </w:rPr>
         <w:t>foreign_key</w:t>
-      </w:r>
-      <w:proofErr w:type="spellEnd"/>
-    </w:p>
-    <w:p>
-      <w:pPr>
-        <w:pStyle w:val="NormalWeb"/>
-        <w:shd w:val="clear" w:color="auto" w:fill="FFFFFF"/>
-        <w:spacing w:before="0" w:beforeAutospacing="0" w:after="0" w:afterAutospacing="0"/>
-        <w:textAlignment w:val="baseline"/>
-        <w:rPr>
-          <w:rFonts w:ascii="inherit" w:hAnsi="inherit" w:cs="Arial"/>
-          <w:color w:val="242729"/>
-          <w:sz w:val="23"/>
-          <w:szCs w:val="23"/>
-        </w:rPr>
-      </w:pPr>
-    </w:p>
-    <w:p>
-      <w:pPr>
-        <w:pStyle w:val="NormalWeb"/>
-        <w:shd w:val="clear" w:color="auto" w:fill="FFFFFF"/>
-        <w:spacing w:before="0" w:beforeAutospacing="0" w:after="0" w:afterAutospacing="0"/>
-        <w:textAlignment w:val="baseline"/>
-        <w:rPr>
-          <w:rFonts w:ascii="inherit" w:hAnsi="inherit" w:cs="Arial"/>
-          <w:color w:val="242729"/>
-          <w:sz w:val="23"/>
-          <w:szCs w:val="23"/>
-        </w:rPr>
-      </w:pPr>
-      <w:proofErr w:type="gramStart"/>
-      <w:r>
-        <w:rPr>
-          <w:rStyle w:val="Strong"/>
-          <w:rFonts w:ascii="inherit" w:hAnsi="inherit" w:cs="Arial"/>
-          <w:color w:val="242729"/>
-          <w:sz w:val="23"/>
-          <w:szCs w:val="23"/>
-          <w:bdr w:val="none" w:sz="0" w:space="0" w:color="auto" w:frame="1"/>
-        </w:rPr>
-        <w:t>users(</w:t>
-      </w:r>
-      <w:proofErr w:type="gramEnd"/>
-      <w:r>
-        <w:rPr>
-          <w:rStyle w:val="Strong"/>
-          <w:rFonts w:ascii="inherit" w:hAnsi="inherit" w:cs="Arial"/>
-          <w:color w:val="242729"/>
-          <w:sz w:val="23"/>
-          <w:szCs w:val="23"/>
-          <w:bdr w:val="none" w:sz="0" w:space="0" w:color="auto" w:frame="1"/>
-        </w:rPr>
-        <w:t>table)</w:t>
       </w:r>
     </w:p>
     <w:p>
@@ -2217,60 +1745,78 @@
           <w:szCs w:val="23"/>
         </w:rPr>
       </w:pPr>
-      <w:proofErr w:type="spellStart"/>
-      <w:r>
-        <w:rPr>
-          <w:rFonts w:ascii="inherit" w:hAnsi="inherit" w:cs="Arial"/>
-          <w:color w:val="242729"/>
-          <w:sz w:val="23"/>
-          <w:szCs w:val="23"/>
-        </w:rPr>
-        <w:t>user_id</w:t>
-      </w:r>
-      <w:proofErr w:type="spellEnd"/>
-      <w:r>
-        <w:rPr>
-          <w:rFonts w:ascii="inherit" w:hAnsi="inherit" w:cs="Arial"/>
-          <w:color w:val="242729"/>
-          <w:sz w:val="23"/>
-          <w:szCs w:val="23"/>
-        </w:rPr>
-        <w:t xml:space="preserve"> </w:t>
-      </w:r>
-      <w:proofErr w:type="spellStart"/>
-      <w:r>
-        <w:rPr>
-          <w:rFonts w:ascii="inherit" w:hAnsi="inherit" w:cs="Arial"/>
-          <w:b/>
-          <w:color w:val="242729"/>
-          <w:sz w:val="23"/>
-          <w:szCs w:val="23"/>
-        </w:rPr>
-        <w:t>int</w:t>
-      </w:r>
-      <w:proofErr w:type="spellEnd"/>
-      <w:r>
-        <w:rPr>
-          <w:rFonts w:ascii="inherit" w:hAnsi="inherit" w:cs="Arial"/>
-          <w:b/>
-          <w:color w:val="242729"/>
-          <w:sz w:val="23"/>
-          <w:szCs w:val="23"/>
-        </w:rPr>
-        <w:t xml:space="preserve"> </w:t>
-      </w:r>
-      <w:proofErr w:type="spellStart"/>
-      <w:r>
-        <w:rPr>
-          <w:rFonts w:ascii="inherit" w:hAnsi="inherit" w:cs="Arial"/>
-          <w:i/>
-          <w:color w:val="242729"/>
-          <w:sz w:val="23"/>
-          <w:szCs w:val="23"/>
-        </w:rPr>
-        <w:t>primary_key</w:t>
-      </w:r>
-      <w:proofErr w:type="spellEnd"/>
+      <w:r>
+        <w:rPr>
+          <w:rFonts w:ascii="inherit" w:hAnsi="inherit" w:cs="Arial"/>
+          <w:color w:val="242729"/>
+          <w:sz w:val="23"/>
+          <w:szCs w:val="23"/>
+        </w:rPr>
+        <w:t>ingredient_amount</w:t>
+      </w:r>
+      <w:r>
+        <w:rPr>
+          <w:rFonts w:ascii="inherit" w:hAnsi="inherit" w:cs="Arial"/>
+          <w:color w:val="242729"/>
+          <w:sz w:val="23"/>
+          <w:szCs w:val="23"/>
+        </w:rPr>
+        <w:t xml:space="preserve"> varchar</w:t>
+      </w:r>
+    </w:p>
+    <w:p>
+      <w:pPr>
+        <w:pStyle w:val="NormalWeb"/>
+        <w:shd w:val="clear" w:color="auto" w:fill="FFFFFF"/>
+        <w:spacing w:before="0" w:beforeAutospacing="0" w:after="0" w:afterAutospacing="0"/>
+        <w:ind w:left="450"/>
+        <w:textAlignment w:val="baseline"/>
+        <w:rPr>
+          <w:rFonts w:ascii="inherit" w:hAnsi="inherit" w:cs="Arial"/>
+          <w:color w:val="242729"/>
+          <w:sz w:val="23"/>
+          <w:szCs w:val="23"/>
+        </w:rPr>
+      </w:pPr>
+    </w:p>
+    <w:p>
+      <w:pPr>
+        <w:pStyle w:val="NormalWeb"/>
+        <w:shd w:val="clear" w:color="auto" w:fill="FFFFFF"/>
+        <w:spacing w:before="0" w:beforeAutospacing="0" w:after="0" w:afterAutospacing="0"/>
+        <w:textAlignment w:val="baseline"/>
+        <w:rPr>
+          <w:rFonts w:ascii="inherit" w:hAnsi="inherit" w:cs="Arial"/>
+          <w:color w:val="242729"/>
+          <w:sz w:val="23"/>
+          <w:szCs w:val="23"/>
+        </w:rPr>
+      </w:pPr>
+    </w:p>
+    <w:p>
+      <w:pPr>
+        <w:pStyle w:val="NormalWeb"/>
+        <w:shd w:val="clear" w:color="auto" w:fill="FFFFFF"/>
+        <w:spacing w:before="0" w:beforeAutospacing="0" w:after="0" w:afterAutospacing="0"/>
+        <w:textAlignment w:val="baseline"/>
+        <w:rPr>
+          <w:rFonts w:ascii="inherit" w:hAnsi="inherit" w:cs="Arial"/>
+          <w:color w:val="242729"/>
+          <w:sz w:val="23"/>
+          <w:szCs w:val="23"/>
+        </w:rPr>
+      </w:pPr>
+      <w:r>
+        <w:rPr>
+          <w:rStyle w:val="Strong"/>
+          <w:rFonts w:ascii="inherit" w:hAnsi="inherit" w:cs="Arial"/>
+          <w:color w:val="242729"/>
+          <w:sz w:val="23"/>
+          <w:szCs w:val="23"/>
+          <w:bdr w:val="none" w:sz="0" w:space="0" w:color="auto" w:frame="1"/>
+        </w:rPr>
+        <w:t>users(table)</w:t>
+      </w:r>
     </w:p>
     <w:p>
       <w:pPr>
@@ -2290,34 +1836,34 @@
           <w:szCs w:val="23"/>
         </w:rPr>
       </w:pPr>
-      <w:proofErr w:type="spellStart"/>
-      <w:r>
-        <w:rPr>
-          <w:rFonts w:ascii="inherit" w:hAnsi="inherit" w:cs="Arial"/>
-          <w:color w:val="242729"/>
-          <w:sz w:val="23"/>
-          <w:szCs w:val="23"/>
-        </w:rPr>
-        <w:t>user_name</w:t>
-      </w:r>
-      <w:proofErr w:type="spellEnd"/>
-      <w:r>
-        <w:rPr>
-          <w:rFonts w:ascii="inherit" w:hAnsi="inherit" w:cs="Arial"/>
-          <w:color w:val="242729"/>
-          <w:sz w:val="23"/>
-          <w:szCs w:val="23"/>
-        </w:rPr>
-        <w:t> </w:t>
-      </w:r>
-      <w:r>
-        <w:rPr>
-          <w:rFonts w:ascii="inherit" w:hAnsi="inherit" w:cs="Arial"/>
-          <w:color w:val="242729"/>
-          <w:sz w:val="23"/>
-          <w:szCs w:val="23"/>
-        </w:rPr>
-        <w:t>string(50), UNIQUE, NOT NULL</w:t>
+      <w:r>
+        <w:rPr>
+          <w:rFonts w:ascii="inherit" w:hAnsi="inherit" w:cs="Arial"/>
+          <w:color w:val="242729"/>
+          <w:sz w:val="23"/>
+          <w:szCs w:val="23"/>
+        </w:rPr>
+        <w:t xml:space="preserve">user_id </w:t>
+      </w:r>
+      <w:r>
+        <w:rPr>
+          <w:rFonts w:ascii="inherit" w:hAnsi="inherit" w:cs="Arial"/>
+          <w:b/>
+          <w:color w:val="242729"/>
+          <w:sz w:val="23"/>
+          <w:szCs w:val="23"/>
+        </w:rPr>
+        <w:t xml:space="preserve">int </w:t>
+      </w:r>
+      <w:r>
+        <w:rPr>
+          <w:rFonts w:ascii="inherit" w:hAnsi="inherit" w:cs="Arial"/>
+          <w:i/>
+          <w:color w:val="242729"/>
+          <w:sz w:val="23"/>
+          <w:szCs w:val="23"/>
+        </w:rPr>
+        <w:t>primary_key</w:t>
       </w:r>
     </w:p>
     <w:p>
@@ -2338,119 +1884,23 @@
           <w:szCs w:val="23"/>
         </w:rPr>
       </w:pPr>
-      <w:proofErr w:type="spellStart"/>
-      <w:r>
-        <w:rPr>
-          <w:rFonts w:ascii="inherit" w:hAnsi="inherit" w:cs="Arial"/>
-          <w:color w:val="242729"/>
-          <w:sz w:val="23"/>
-          <w:szCs w:val="23"/>
-        </w:rPr>
-        <w:t>user_</w:t>
-      </w:r>
-      <w:r>
-        <w:rPr>
-          <w:rFonts w:ascii="inherit" w:hAnsi="inherit" w:cs="Arial"/>
-          <w:color w:val="242729"/>
-          <w:sz w:val="23"/>
-          <w:szCs w:val="23"/>
-        </w:rPr>
-        <w:t>hash</w:t>
-      </w:r>
-      <w:proofErr w:type="spellEnd"/>
-      <w:r>
-        <w:rPr>
-          <w:rFonts w:ascii="inherit" w:hAnsi="inherit" w:cs="Arial"/>
-          <w:color w:val="242729"/>
-          <w:sz w:val="23"/>
-          <w:szCs w:val="23"/>
-        </w:rPr>
-        <w:t> </w:t>
-      </w:r>
-      <w:r>
-        <w:rPr>
-          <w:rFonts w:ascii="inherit" w:hAnsi="inherit" w:cs="Arial"/>
-          <w:color w:val="242729"/>
-          <w:sz w:val="23"/>
-          <w:szCs w:val="23"/>
-        </w:rPr>
-        <w:t>string(60), NOT NULL</w:t>
-      </w:r>
-    </w:p>
-    <w:p>
-      <w:pPr>
-        <w:pStyle w:val="NormalWeb"/>
-        <w:shd w:val="clear" w:color="auto" w:fill="FFFFFF"/>
-        <w:spacing w:before="0" w:beforeAutospacing="0" w:after="0" w:afterAutospacing="0"/>
-        <w:textAlignment w:val="baseline"/>
-        <w:rPr>
-          <w:rFonts w:ascii="inherit" w:hAnsi="inherit" w:cs="Arial"/>
-          <w:color w:val="242729"/>
-          <w:sz w:val="23"/>
-          <w:szCs w:val="23"/>
-        </w:rPr>
-      </w:pPr>
-    </w:p>
-    <w:p>
-      <w:pPr>
-        <w:pStyle w:val="NormalWeb"/>
-        <w:shd w:val="clear" w:color="auto" w:fill="FFFFFF"/>
-        <w:spacing w:before="0" w:beforeAutospacing="0" w:after="0" w:afterAutospacing="0"/>
-        <w:textAlignment w:val="baseline"/>
-        <w:rPr>
-          <w:rFonts w:ascii="inherit" w:hAnsi="inherit" w:cs="Arial"/>
-          <w:color w:val="242729"/>
-          <w:sz w:val="23"/>
-          <w:szCs w:val="23"/>
-        </w:rPr>
-      </w:pPr>
-      <w:proofErr w:type="spellStart"/>
-      <w:r>
-        <w:rPr>
-          <w:rStyle w:val="Strong"/>
-          <w:rFonts w:ascii="inherit" w:hAnsi="inherit" w:cs="Arial"/>
-          <w:color w:val="242729"/>
-          <w:sz w:val="23"/>
-          <w:szCs w:val="23"/>
-          <w:bdr w:val="none" w:sz="0" w:space="0" w:color="auto" w:frame="1"/>
-        </w:rPr>
-        <w:t>users_</w:t>
-      </w:r>
-      <w:proofErr w:type="gramStart"/>
-      <w:r>
-        <w:rPr>
-          <w:rStyle w:val="Strong"/>
-          <w:rFonts w:ascii="inherit" w:hAnsi="inherit" w:cs="Arial"/>
-          <w:color w:val="242729"/>
-          <w:sz w:val="23"/>
-          <w:szCs w:val="23"/>
-          <w:bdr w:val="none" w:sz="0" w:space="0" w:color="auto" w:frame="1"/>
-        </w:rPr>
-        <w:t>recipes</w:t>
-      </w:r>
-      <w:proofErr w:type="spellEnd"/>
-      <w:r>
-        <w:rPr>
-          <w:rStyle w:val="Strong"/>
-          <w:rFonts w:ascii="inherit" w:hAnsi="inherit" w:cs="Arial"/>
-          <w:color w:val="242729"/>
-          <w:sz w:val="23"/>
-          <w:szCs w:val="23"/>
-          <w:bdr w:val="none" w:sz="0" w:space="0" w:color="auto" w:frame="1"/>
-        </w:rPr>
-        <w:t>(</w:t>
-      </w:r>
-      <w:proofErr w:type="gramEnd"/>
-      <w:r>
-        <w:rPr>
-          <w:rStyle w:val="Strong"/>
-          <w:rFonts w:ascii="inherit" w:hAnsi="inherit" w:cs="Arial"/>
-          <w:color w:val="242729"/>
-          <w:sz w:val="23"/>
-          <w:szCs w:val="23"/>
-          <w:bdr w:val="none" w:sz="0" w:space="0" w:color="auto" w:frame="1"/>
-        </w:rPr>
-        <w:t>table)</w:t>
+      <w:r>
+        <w:rPr>
+          <w:rFonts w:ascii="inherit" w:hAnsi="inherit" w:cs="Arial"/>
+          <w:color w:val="242729"/>
+          <w:sz w:val="23"/>
+          <w:szCs w:val="23"/>
+        </w:rPr>
+        <w:t>user_name </w:t>
+      </w:r>
+      <w:r>
+        <w:rPr>
+          <w:rFonts w:ascii="inherit" w:hAnsi="inherit" w:cs="Arial"/>
+          <w:color w:val="242729"/>
+          <w:sz w:val="23"/>
+          <w:szCs w:val="23"/>
+        </w:rPr>
+        <w:t>string(50), UNIQUE, NOT NULL</w:t>
       </w:r>
     </w:p>
     <w:p>
@@ -2471,69 +1921,81 @@
           <w:szCs w:val="23"/>
         </w:rPr>
       </w:pPr>
-      <w:proofErr w:type="spellStart"/>
-      <w:r>
-        <w:rPr>
-          <w:rFonts w:ascii="inherit" w:hAnsi="inherit" w:cs="Arial"/>
-          <w:color w:val="242729"/>
-          <w:sz w:val="23"/>
-          <w:szCs w:val="23"/>
-        </w:rPr>
-        <w:t>user_recipe</w:t>
-      </w:r>
-      <w:r>
-        <w:rPr>
-          <w:rFonts w:ascii="inherit" w:hAnsi="inherit" w:cs="Arial"/>
-          <w:color w:val="242729"/>
-          <w:sz w:val="23"/>
-          <w:szCs w:val="23"/>
-        </w:rPr>
-        <w:t>_id</w:t>
-      </w:r>
-      <w:proofErr w:type="spellEnd"/>
-      <w:r>
-        <w:rPr>
-          <w:rFonts w:ascii="inherit" w:hAnsi="inherit" w:cs="Arial"/>
-          <w:color w:val="242729"/>
-          <w:sz w:val="23"/>
-          <w:szCs w:val="23"/>
-        </w:rPr>
-        <w:t xml:space="preserve"> </w:t>
-      </w:r>
-      <w:proofErr w:type="spellStart"/>
-      <w:r>
-        <w:rPr>
-          <w:rFonts w:ascii="inherit" w:hAnsi="inherit" w:cs="Arial"/>
-          <w:b/>
-          <w:color w:val="242729"/>
-          <w:sz w:val="23"/>
-          <w:szCs w:val="23"/>
-        </w:rPr>
-        <w:t>int</w:t>
-      </w:r>
-      <w:proofErr w:type="spellEnd"/>
-      <w:r>
-        <w:rPr>
-          <w:rFonts w:ascii="inherit" w:hAnsi="inherit" w:cs="Arial"/>
-          <w:b/>
-          <w:color w:val="242729"/>
-          <w:sz w:val="23"/>
-          <w:szCs w:val="23"/>
-        </w:rPr>
-        <w:t xml:space="preserve"> </w:t>
-      </w:r>
-      <w:proofErr w:type="spellStart"/>
-      <w:r>
-        <w:rPr>
-          <w:rFonts w:ascii="inherit" w:hAnsi="inherit" w:cs="Arial"/>
-          <w:i/>
-          <w:color w:val="242729"/>
-          <w:sz w:val="23"/>
-          <w:szCs w:val="23"/>
-        </w:rPr>
-        <w:t>primary_key</w:t>
-      </w:r>
-      <w:proofErr w:type="spellEnd"/>
+      <w:r>
+        <w:rPr>
+          <w:rFonts w:ascii="inherit" w:hAnsi="inherit" w:cs="Arial"/>
+          <w:color w:val="242729"/>
+          <w:sz w:val="23"/>
+          <w:szCs w:val="23"/>
+        </w:rPr>
+        <w:t>user_</w:t>
+      </w:r>
+      <w:r>
+        <w:rPr>
+          <w:rFonts w:ascii="inherit" w:hAnsi="inherit" w:cs="Arial"/>
+          <w:color w:val="242729"/>
+          <w:sz w:val="23"/>
+          <w:szCs w:val="23"/>
+        </w:rPr>
+        <w:t>hash</w:t>
+      </w:r>
+      <w:r>
+        <w:rPr>
+          <w:rFonts w:ascii="inherit" w:hAnsi="inherit" w:cs="Arial"/>
+          <w:color w:val="242729"/>
+          <w:sz w:val="23"/>
+          <w:szCs w:val="23"/>
+        </w:rPr>
+        <w:t> </w:t>
+      </w:r>
+      <w:r>
+        <w:rPr>
+          <w:rFonts w:ascii="inherit" w:hAnsi="inherit" w:cs="Arial"/>
+          <w:color w:val="242729"/>
+          <w:sz w:val="23"/>
+          <w:szCs w:val="23"/>
+        </w:rPr>
+        <w:t>string(60), NOT NULL</w:t>
+      </w:r>
+    </w:p>
+    <w:p>
+      <w:pPr>
+        <w:pStyle w:val="NormalWeb"/>
+        <w:shd w:val="clear" w:color="auto" w:fill="FFFFFF"/>
+        <w:spacing w:before="0" w:beforeAutospacing="0" w:after="0" w:afterAutospacing="0"/>
+        <w:textAlignment w:val="baseline"/>
+        <w:rPr>
+          <w:rFonts w:ascii="inherit" w:hAnsi="inherit" w:cs="Arial"/>
+          <w:color w:val="242729"/>
+          <w:sz w:val="23"/>
+          <w:szCs w:val="23"/>
+        </w:rPr>
+      </w:pPr>
+    </w:p>
+    <w:p>
+      <w:pPr>
+        <w:pStyle w:val="NormalWeb"/>
+        <w:shd w:val="clear" w:color="auto" w:fill="FFFFFF"/>
+        <w:spacing w:before="0" w:beforeAutospacing="0" w:after="0" w:afterAutospacing="0"/>
+        <w:textAlignment w:val="baseline"/>
+        <w:rPr>
+          <w:rFonts w:ascii="inherit" w:hAnsi="inherit" w:cs="Arial"/>
+          <w:color w:val="242729"/>
+          <w:sz w:val="23"/>
+          <w:szCs w:val="23"/>
+        </w:rPr>
+      </w:pPr>
+      <w:r>
+        <w:rPr>
+          <w:rStyle w:val="Strong"/>
+          <w:rFonts w:ascii="inherit" w:hAnsi="inherit" w:cs="Arial"/>
+          <w:color w:val="242729"/>
+          <w:sz w:val="23"/>
+          <w:szCs w:val="23"/>
+          <w:bdr w:val="none" w:sz="0" w:space="0" w:color="auto" w:frame="1"/>
+        </w:rPr>
+        <w:t>users_recipes(table)</w:t>
+      </w:r>
     </w:p>
     <w:p>
       <w:pPr>
@@ -2553,71 +2015,44 @@
           <w:szCs w:val="23"/>
         </w:rPr>
       </w:pPr>
-      <w:proofErr w:type="spellStart"/>
-      <w:r>
-        <w:rPr>
-          <w:rFonts w:ascii="inherit" w:hAnsi="inherit" w:cs="Arial"/>
-          <w:color w:val="242729"/>
-          <w:sz w:val="23"/>
-          <w:szCs w:val="23"/>
-        </w:rPr>
-        <w:t>user</w:t>
-      </w:r>
-      <w:r>
-        <w:rPr>
-          <w:rFonts w:ascii="inherit" w:hAnsi="inherit" w:cs="Arial"/>
-          <w:color w:val="242729"/>
-          <w:sz w:val="23"/>
-          <w:szCs w:val="23"/>
-        </w:rPr>
-        <w:t>_id</w:t>
-      </w:r>
-      <w:proofErr w:type="spellEnd"/>
-      <w:r>
-        <w:rPr>
-          <w:rFonts w:ascii="inherit" w:hAnsi="inherit" w:cs="Arial"/>
-          <w:color w:val="242729"/>
-          <w:sz w:val="23"/>
-          <w:szCs w:val="23"/>
-        </w:rPr>
-        <w:t> </w:t>
-      </w:r>
-      <w:proofErr w:type="spellStart"/>
-      <w:r>
-        <w:rPr>
-          <w:rStyle w:val="Strong"/>
-          <w:rFonts w:ascii="inherit" w:hAnsi="inherit" w:cs="Arial"/>
-          <w:color w:val="242729"/>
-          <w:sz w:val="23"/>
-          <w:szCs w:val="23"/>
-          <w:bdr w:val="none" w:sz="0" w:space="0" w:color="auto" w:frame="1"/>
-        </w:rPr>
-        <w:t>int</w:t>
-      </w:r>
-      <w:proofErr w:type="spellEnd"/>
-      <w:r>
-        <w:rPr>
-          <w:rFonts w:ascii="inherit" w:hAnsi="inherit" w:cs="Arial"/>
-          <w:color w:val="242729"/>
-          <w:sz w:val="23"/>
-          <w:szCs w:val="23"/>
-        </w:rPr>
-        <w:t> </w:t>
-      </w:r>
-      <w:proofErr w:type="spellStart"/>
+      <w:r>
+        <w:rPr>
+          <w:rFonts w:ascii="inherit" w:hAnsi="inherit" w:cs="Arial"/>
+          <w:color w:val="242729"/>
+          <w:sz w:val="23"/>
+          <w:szCs w:val="23"/>
+        </w:rPr>
+        <w:t>user_recipe</w:t>
+      </w:r>
+      <w:r>
+        <w:rPr>
+          <w:rFonts w:ascii="inherit" w:hAnsi="inherit" w:cs="Arial"/>
+          <w:color w:val="242729"/>
+          <w:sz w:val="23"/>
+          <w:szCs w:val="23"/>
+        </w:rPr>
+        <w:t xml:space="preserve">_id </w:t>
+      </w:r>
+      <w:r>
+        <w:rPr>
+          <w:rFonts w:ascii="inherit" w:hAnsi="inherit" w:cs="Arial"/>
+          <w:b/>
+          <w:color w:val="242729"/>
+          <w:sz w:val="23"/>
+          <w:szCs w:val="23"/>
+        </w:rPr>
+        <w:t xml:space="preserve">int </w:t>
+      </w:r>
       <w:r>
         <w:rPr>
           <w:rFonts w:ascii="inherit" w:hAnsi="inherit" w:cs="Arial"/>
           <w:i/>
-          <w:iCs/>
-          <w:color w:val="242729"/>
-          <w:sz w:val="23"/>
-          <w:szCs w:val="23"/>
-          <w:bdr w:val="none" w:sz="0" w:space="0" w:color="auto" w:frame="1"/>
-        </w:rPr>
-        <w:t>foreign_key</w:t>
-      </w:r>
-      <w:proofErr w:type="spellEnd"/>
+          <w:color w:val="242729"/>
+          <w:sz w:val="23"/>
+          <w:szCs w:val="23"/>
+        </w:rPr>
+        <w:t>primary_key</w:t>
+      </w:r>
     </w:p>
     <w:p>
       <w:pPr>
@@ -2637,35 +2072,35 @@
           <w:szCs w:val="23"/>
         </w:rPr>
       </w:pPr>
-      <w:proofErr w:type="spellStart"/>
-      <w:r>
-        <w:rPr>
-          <w:rFonts w:ascii="inherit" w:hAnsi="inherit" w:cs="Arial"/>
-          <w:color w:val="242729"/>
-          <w:sz w:val="23"/>
-          <w:szCs w:val="23"/>
-        </w:rPr>
-        <w:t>recipe</w:t>
-      </w:r>
-      <w:r>
-        <w:rPr>
-          <w:rFonts w:ascii="inherit" w:hAnsi="inherit" w:cs="Arial"/>
-          <w:color w:val="242729"/>
-          <w:sz w:val="23"/>
-          <w:szCs w:val="23"/>
-        </w:rPr>
-        <w:t>_</w:t>
-      </w:r>
-      <w:r>
-        <w:rPr>
-          <w:rFonts w:ascii="inherit" w:hAnsi="inherit" w:cs="Arial"/>
-          <w:color w:val="242729"/>
-          <w:sz w:val="23"/>
-          <w:szCs w:val="23"/>
-        </w:rPr>
-        <w:t>id</w:t>
-      </w:r>
-      <w:proofErr w:type="spellEnd"/>
+      <w:r>
+        <w:rPr>
+          <w:rFonts w:ascii="inherit" w:hAnsi="inherit" w:cs="Arial"/>
+          <w:color w:val="242729"/>
+          <w:sz w:val="23"/>
+          <w:szCs w:val="23"/>
+        </w:rPr>
+        <w:t>user</w:t>
+      </w:r>
+      <w:r>
+        <w:rPr>
+          <w:rFonts w:ascii="inherit" w:hAnsi="inherit" w:cs="Arial"/>
+          <w:color w:val="242729"/>
+          <w:sz w:val="23"/>
+          <w:szCs w:val="23"/>
+        </w:rPr>
+        <w:t>_id </w:t>
+      </w:r>
+      <w:r>
+        <w:rPr>
+          <w:rStyle w:val="Strong"/>
+          <w:rFonts w:ascii="inherit" w:hAnsi="inherit" w:cs="Arial"/>
+          <w:color w:val="242729"/>
+          <w:sz w:val="23"/>
+          <w:szCs w:val="23"/>
+          <w:bdr w:val="none" w:sz="0" w:space="0" w:color="auto" w:frame="1"/>
+        </w:rPr>
+        <w:t>int</w:t>
+      </w:r>
       <w:r>
         <w:rPr>
           <w:rFonts w:ascii="inherit" w:hAnsi="inherit" w:cs="Arial"/>
@@ -2675,29 +2110,6 @@
         </w:rPr>
         <w:t> </w:t>
       </w:r>
-      <w:proofErr w:type="spellStart"/>
-      <w:r>
-        <w:rPr>
-          <w:rStyle w:val="Strong"/>
-          <w:rFonts w:ascii="inherit" w:hAnsi="inherit" w:cs="Arial"/>
-          <w:color w:val="242729"/>
-          <w:sz w:val="23"/>
-          <w:szCs w:val="23"/>
-          <w:bdr w:val="none" w:sz="0" w:space="0" w:color="auto" w:frame="1"/>
-        </w:rPr>
-        <w:t>int</w:t>
-      </w:r>
-      <w:proofErr w:type="spellEnd"/>
-      <w:r>
-        <w:rPr>
-          <w:rFonts w:ascii="inherit" w:hAnsi="inherit" w:cs="Arial"/>
-          <w:color w:val="242729"/>
-          <w:sz w:val="23"/>
-          <w:szCs w:val="23"/>
-        </w:rPr>
-        <w:t> </w:t>
-      </w:r>
-      <w:proofErr w:type="spellStart"/>
       <w:r>
         <w:rPr>
           <w:rFonts w:ascii="inherit" w:hAnsi="inherit" w:cs="Arial"/>
@@ -2709,83 +2121,6 @@
           <w:bdr w:val="none" w:sz="0" w:space="0" w:color="auto" w:frame="1"/>
         </w:rPr>
         <w:t>foreign_key</w:t>
-      </w:r>
-      <w:proofErr w:type="spellEnd"/>
-    </w:p>
-    <w:p>
-      <w:pPr>
-        <w:pStyle w:val="NormalWeb"/>
-        <w:shd w:val="clear" w:color="auto" w:fill="FFFFFF"/>
-        <w:spacing w:before="0" w:beforeAutospacing="0" w:after="0" w:afterAutospacing="0"/>
-        <w:textAlignment w:val="baseline"/>
-        <w:rPr>
-          <w:rFonts w:ascii="inherit" w:hAnsi="inherit" w:cs="Arial"/>
-          <w:color w:val="242729"/>
-          <w:sz w:val="23"/>
-          <w:szCs w:val="23"/>
-        </w:rPr>
-      </w:pPr>
-    </w:p>
-    <w:p>
-      <w:pPr>
-        <w:pStyle w:val="NormalWeb"/>
-        <w:shd w:val="clear" w:color="auto" w:fill="FFFFFF"/>
-        <w:spacing w:before="0" w:beforeAutospacing="0" w:after="0" w:afterAutospacing="0"/>
-        <w:textAlignment w:val="baseline"/>
-        <w:rPr>
-          <w:rFonts w:ascii="inherit" w:hAnsi="inherit" w:cs="Arial"/>
-          <w:color w:val="242729"/>
-          <w:sz w:val="23"/>
-          <w:szCs w:val="23"/>
-        </w:rPr>
-      </w:pPr>
-      <w:proofErr w:type="spellStart"/>
-      <w:r>
-        <w:rPr>
-          <w:rStyle w:val="Strong"/>
-          <w:rFonts w:ascii="inherit" w:hAnsi="inherit" w:cs="Arial"/>
-          <w:color w:val="242729"/>
-          <w:sz w:val="23"/>
-          <w:szCs w:val="23"/>
-          <w:bdr w:val="none" w:sz="0" w:space="0" w:color="auto" w:frame="1"/>
-        </w:rPr>
-        <w:t>users_</w:t>
-      </w:r>
-      <w:proofErr w:type="gramStart"/>
-      <w:r>
-        <w:rPr>
-          <w:rStyle w:val="Strong"/>
-          <w:rFonts w:ascii="inherit" w:hAnsi="inherit" w:cs="Arial"/>
-          <w:color w:val="242729"/>
-          <w:sz w:val="23"/>
-          <w:szCs w:val="23"/>
-          <w:bdr w:val="none" w:sz="0" w:space="0" w:color="auto" w:frame="1"/>
-        </w:rPr>
-        <w:t>ingredients</w:t>
-      </w:r>
-      <w:proofErr w:type="spellEnd"/>
-      <w:r>
-        <w:rPr>
-          <w:rStyle w:val="Strong"/>
-          <w:rFonts w:ascii="inherit" w:hAnsi="inherit" w:cs="Arial"/>
-          <w:color w:val="242729"/>
-          <w:sz w:val="23"/>
-          <w:szCs w:val="23"/>
-          <w:bdr w:val="none" w:sz="0" w:space="0" w:color="auto" w:frame="1"/>
-        </w:rPr>
-        <w:t>(</w:t>
-      </w:r>
-      <w:proofErr w:type="gramEnd"/>
-      <w:r>
-        <w:rPr>
-          <w:rStyle w:val="Strong"/>
-          <w:rFonts w:ascii="inherit" w:hAnsi="inherit" w:cs="Arial"/>
-          <w:color w:val="242729"/>
-          <w:sz w:val="23"/>
-          <w:szCs w:val="23"/>
-          <w:bdr w:val="none" w:sz="0" w:space="0" w:color="auto" w:frame="1"/>
-        </w:rPr>
-        <w:t>table)</w:t>
       </w:r>
     </w:p>
     <w:p>
@@ -2806,60 +2141,113 @@
           <w:szCs w:val="23"/>
         </w:rPr>
       </w:pPr>
-      <w:proofErr w:type="spellStart"/>
-      <w:r>
-        <w:rPr>
-          <w:rFonts w:ascii="inherit" w:hAnsi="inherit" w:cs="Arial"/>
-          <w:color w:val="242729"/>
-          <w:sz w:val="23"/>
-          <w:szCs w:val="23"/>
-        </w:rPr>
-        <w:t>user_ingredient_id</w:t>
-      </w:r>
-      <w:proofErr w:type="spellEnd"/>
-      <w:r>
-        <w:rPr>
-          <w:rFonts w:ascii="inherit" w:hAnsi="inherit" w:cs="Arial"/>
-          <w:color w:val="242729"/>
-          <w:sz w:val="23"/>
-          <w:szCs w:val="23"/>
-        </w:rPr>
-        <w:t xml:space="preserve"> </w:t>
-      </w:r>
-      <w:proofErr w:type="spellStart"/>
-      <w:r>
-        <w:rPr>
-          <w:rFonts w:ascii="inherit" w:hAnsi="inherit" w:cs="Arial"/>
-          <w:b/>
-          <w:color w:val="242729"/>
-          <w:sz w:val="23"/>
-          <w:szCs w:val="23"/>
+      <w:r>
+        <w:rPr>
+          <w:rFonts w:ascii="inherit" w:hAnsi="inherit" w:cs="Arial"/>
+          <w:color w:val="242729"/>
+          <w:sz w:val="23"/>
+          <w:szCs w:val="23"/>
+        </w:rPr>
+        <w:t>recipe</w:t>
+      </w:r>
+      <w:r>
+        <w:rPr>
+          <w:rFonts w:ascii="inherit" w:hAnsi="inherit" w:cs="Arial"/>
+          <w:color w:val="242729"/>
+          <w:sz w:val="23"/>
+          <w:szCs w:val="23"/>
+        </w:rPr>
+        <w:t>_</w:t>
+      </w:r>
+      <w:r>
+        <w:rPr>
+          <w:rFonts w:ascii="inherit" w:hAnsi="inherit" w:cs="Arial"/>
+          <w:color w:val="242729"/>
+          <w:sz w:val="23"/>
+          <w:szCs w:val="23"/>
+        </w:rPr>
+        <w:t>id</w:t>
+      </w:r>
+      <w:r>
+        <w:rPr>
+          <w:rFonts w:ascii="inherit" w:hAnsi="inherit" w:cs="Arial"/>
+          <w:color w:val="242729"/>
+          <w:sz w:val="23"/>
+          <w:szCs w:val="23"/>
+        </w:rPr>
+        <w:t> </w:t>
+      </w:r>
+      <w:r>
+        <w:rPr>
+          <w:rStyle w:val="Strong"/>
+          <w:rFonts w:ascii="inherit" w:hAnsi="inherit" w:cs="Arial"/>
+          <w:color w:val="242729"/>
+          <w:sz w:val="23"/>
+          <w:szCs w:val="23"/>
+          <w:bdr w:val="none" w:sz="0" w:space="0" w:color="auto" w:frame="1"/>
         </w:rPr>
         <w:t>int</w:t>
       </w:r>
-      <w:proofErr w:type="spellEnd"/>
-      <w:r>
-        <w:rPr>
-          <w:rFonts w:ascii="inherit" w:hAnsi="inherit" w:cs="Arial"/>
-          <w:b/>
-          <w:color w:val="242729"/>
-          <w:sz w:val="23"/>
-          <w:szCs w:val="23"/>
-        </w:rPr>
-        <w:t xml:space="preserve"> </w:t>
-      </w:r>
-      <w:proofErr w:type="spellStart"/>
+      <w:r>
+        <w:rPr>
+          <w:rFonts w:ascii="inherit" w:hAnsi="inherit" w:cs="Arial"/>
+          <w:color w:val="242729"/>
+          <w:sz w:val="23"/>
+          <w:szCs w:val="23"/>
+        </w:rPr>
+        <w:t> </w:t>
+      </w:r>
       <w:r>
         <w:rPr>
           <w:rFonts w:ascii="inherit" w:hAnsi="inherit" w:cs="Arial"/>
           <w:i/>
-          <w:color w:val="242729"/>
-          <w:sz w:val="23"/>
-          <w:szCs w:val="23"/>
-        </w:rPr>
-        <w:t>primary_key</w:t>
-      </w:r>
-      <w:proofErr w:type="spellEnd"/>
+          <w:iCs/>
+          <w:color w:val="242729"/>
+          <w:sz w:val="23"/>
+          <w:szCs w:val="23"/>
+          <w:bdr w:val="none" w:sz="0" w:space="0" w:color="auto" w:frame="1"/>
+        </w:rPr>
+        <w:t>foreign_key</w:t>
+      </w:r>
+    </w:p>
+    <w:p>
+      <w:pPr>
+        <w:pStyle w:val="NormalWeb"/>
+        <w:shd w:val="clear" w:color="auto" w:fill="FFFFFF"/>
+        <w:spacing w:before="0" w:beforeAutospacing="0" w:after="0" w:afterAutospacing="0"/>
+        <w:textAlignment w:val="baseline"/>
+        <w:rPr>
+          <w:rFonts w:ascii="inherit" w:hAnsi="inherit" w:cs="Arial"/>
+          <w:color w:val="242729"/>
+          <w:sz w:val="23"/>
+          <w:szCs w:val="23"/>
+        </w:rPr>
+      </w:pPr>
+    </w:p>
+    <w:p>
+      <w:pPr>
+        <w:pStyle w:val="NormalWeb"/>
+        <w:shd w:val="clear" w:color="auto" w:fill="FFFFFF"/>
+        <w:spacing w:before="0" w:beforeAutospacing="0" w:after="0" w:afterAutospacing="0"/>
+        <w:textAlignment w:val="baseline"/>
+        <w:rPr>
+          <w:rFonts w:ascii="inherit" w:hAnsi="inherit" w:cs="Arial"/>
+          <w:color w:val="242729"/>
+          <w:sz w:val="23"/>
+          <w:szCs w:val="23"/>
+        </w:rPr>
+      </w:pPr>
+      <w:r>
+        <w:rPr>
+          <w:rStyle w:val="Strong"/>
+          <w:rFonts w:ascii="inherit" w:hAnsi="inherit" w:cs="Arial"/>
+          <w:color w:val="242729"/>
+          <w:sz w:val="23"/>
+          <w:szCs w:val="23"/>
+          <w:bdr w:val="none" w:sz="0" w:space="0" w:color="auto" w:frame="1"/>
+        </w:rPr>
+        <w:t>users_ingredients(table)</w:t>
+      </w:r>
     </w:p>
     <w:p>
       <w:pPr>
@@ -2879,62 +2267,35 @@
           <w:szCs w:val="23"/>
         </w:rPr>
       </w:pPr>
-      <w:proofErr w:type="spellStart"/>
-      <w:r>
-        <w:rPr>
-          <w:rFonts w:ascii="inherit" w:hAnsi="inherit" w:cs="Arial"/>
-          <w:color w:val="242729"/>
-          <w:sz w:val="23"/>
-          <w:szCs w:val="23"/>
-        </w:rPr>
-        <w:t>user_id</w:t>
-      </w:r>
-      <w:proofErr w:type="spellEnd"/>
-      <w:r>
-        <w:rPr>
-          <w:rFonts w:ascii="inherit" w:hAnsi="inherit" w:cs="Arial"/>
-          <w:color w:val="242729"/>
-          <w:sz w:val="23"/>
-          <w:szCs w:val="23"/>
-        </w:rPr>
-        <w:t> </w:t>
-      </w:r>
-      <w:proofErr w:type="spellStart"/>
-      <w:r>
-        <w:rPr>
-          <w:rStyle w:val="Strong"/>
-          <w:rFonts w:ascii="inherit" w:hAnsi="inherit" w:cs="Arial"/>
-          <w:color w:val="242729"/>
-          <w:sz w:val="23"/>
-          <w:szCs w:val="23"/>
-          <w:bdr w:val="none" w:sz="0" w:space="0" w:color="auto" w:frame="1"/>
-        </w:rPr>
-        <w:t>int</w:t>
-      </w:r>
-      <w:proofErr w:type="spellEnd"/>
-      <w:r>
-        <w:rPr>
-          <w:rFonts w:ascii="inherit" w:hAnsi="inherit" w:cs="Arial"/>
-          <w:color w:val="242729"/>
-          <w:sz w:val="23"/>
-          <w:szCs w:val="23"/>
-        </w:rPr>
-        <w:t> </w:t>
-      </w:r>
-      <w:proofErr w:type="spellStart"/>
+      <w:r>
+        <w:rPr>
+          <w:rFonts w:ascii="inherit" w:hAnsi="inherit" w:cs="Arial"/>
+          <w:color w:val="242729"/>
+          <w:sz w:val="23"/>
+          <w:szCs w:val="23"/>
+        </w:rPr>
+        <w:t xml:space="preserve">user_ingredient_id </w:t>
+      </w:r>
+      <w:r>
+        <w:rPr>
+          <w:rFonts w:ascii="inherit" w:hAnsi="inherit" w:cs="Arial"/>
+          <w:b/>
+          <w:color w:val="242729"/>
+          <w:sz w:val="23"/>
+          <w:szCs w:val="23"/>
+        </w:rPr>
+        <w:t xml:space="preserve">int </w:t>
+      </w:r>
       <w:r>
         <w:rPr>
           <w:rFonts w:ascii="inherit" w:hAnsi="inherit" w:cs="Arial"/>
           <w:i/>
-          <w:iCs/>
-          <w:color w:val="242729"/>
-          <w:sz w:val="23"/>
-          <w:szCs w:val="23"/>
-          <w:bdr w:val="none" w:sz="0" w:space="0" w:color="auto" w:frame="1"/>
-        </w:rPr>
-        <w:t>foreign_key</w:t>
-      </w:r>
-      <w:proofErr w:type="spellEnd"/>
+          <w:color w:val="242729"/>
+          <w:sz w:val="23"/>
+          <w:szCs w:val="23"/>
+        </w:rPr>
+        <w:t>primary_key</w:t>
+      </w:r>
     </w:p>
     <w:p>
       <w:pPr>
@@ -2954,35 +2315,26 @@
           <w:szCs w:val="23"/>
         </w:rPr>
       </w:pPr>
-      <w:proofErr w:type="spellStart"/>
-      <w:r>
-        <w:rPr>
-          <w:rFonts w:ascii="inherit" w:hAnsi="inherit" w:cs="Arial"/>
-          <w:color w:val="242729"/>
-          <w:sz w:val="23"/>
-          <w:szCs w:val="23"/>
-        </w:rPr>
-        <w:t>ingredient</w:t>
-      </w:r>
-      <w:r>
-        <w:rPr>
-          <w:rFonts w:ascii="inherit" w:hAnsi="inherit" w:cs="Arial"/>
-          <w:color w:val="242729"/>
-          <w:sz w:val="23"/>
-          <w:szCs w:val="23"/>
-        </w:rPr>
-        <w:t>_</w:t>
-      </w:r>
-      <w:r>
-        <w:rPr>
-          <w:rFonts w:ascii="inherit" w:hAnsi="inherit" w:cs="Arial"/>
-          <w:color w:val="242729"/>
-          <w:sz w:val="23"/>
-          <w:szCs w:val="23"/>
-        </w:rPr>
-        <w:t>id</w:t>
-      </w:r>
-      <w:proofErr w:type="spellEnd"/>
+      <w:r>
+        <w:rPr>
+          <w:rFonts w:ascii="inherit" w:hAnsi="inherit" w:cs="Arial"/>
+          <w:color w:val="242729"/>
+          <w:sz w:val="23"/>
+          <w:szCs w:val="23"/>
+        </w:rPr>
+        <w:t>user_id </w:t>
+      </w:r>
+      <w:r>
+        <w:rPr>
+          <w:rStyle w:val="Strong"/>
+          <w:rFonts w:ascii="inherit" w:hAnsi="inherit" w:cs="Arial"/>
+          <w:color w:val="242729"/>
+          <w:sz w:val="23"/>
+          <w:szCs w:val="23"/>
+          <w:bdr w:val="none" w:sz="0" w:space="0" w:color="auto" w:frame="1"/>
+        </w:rPr>
+        <w:t>int</w:t>
+      </w:r>
       <w:r>
         <w:rPr>
           <w:rFonts w:ascii="inherit" w:hAnsi="inherit" w:cs="Arial"/>
@@ -2992,29 +2344,6 @@
         </w:rPr>
         <w:t> </w:t>
       </w:r>
-      <w:proofErr w:type="spellStart"/>
-      <w:r>
-        <w:rPr>
-          <w:rStyle w:val="Strong"/>
-          <w:rFonts w:ascii="inherit" w:hAnsi="inherit" w:cs="Arial"/>
-          <w:color w:val="242729"/>
-          <w:sz w:val="23"/>
-          <w:szCs w:val="23"/>
-          <w:bdr w:val="none" w:sz="0" w:space="0" w:color="auto" w:frame="1"/>
-        </w:rPr>
-        <w:t>int</w:t>
-      </w:r>
-      <w:proofErr w:type="spellEnd"/>
-      <w:r>
-        <w:rPr>
-          <w:rFonts w:ascii="inherit" w:hAnsi="inherit" w:cs="Arial"/>
-          <w:color w:val="242729"/>
-          <w:sz w:val="23"/>
-          <w:szCs w:val="23"/>
-        </w:rPr>
-        <w:t> </w:t>
-      </w:r>
-      <w:proofErr w:type="spellStart"/>
       <w:r>
         <w:rPr>
           <w:rFonts w:ascii="inherit" w:hAnsi="inherit" w:cs="Arial"/>
@@ -3027,7 +2356,6 @@
         </w:rPr>
         <w:t>foreign_key</w:t>
       </w:r>
-      <w:proofErr w:type="spellEnd"/>
     </w:p>
     <w:p>
       <w:pPr>
@@ -3047,131 +2375,73 @@
           <w:szCs w:val="23"/>
         </w:rPr>
       </w:pPr>
-      <w:proofErr w:type="spellStart"/>
-      <w:r>
-        <w:rPr>
-          <w:rFonts w:ascii="inherit" w:hAnsi="inherit" w:cs="Arial"/>
+      <w:r>
+        <w:rPr>
+          <w:rFonts w:ascii="inherit" w:hAnsi="inherit" w:cs="Arial"/>
+          <w:color w:val="242729"/>
+          <w:sz w:val="23"/>
+          <w:szCs w:val="23"/>
+        </w:rPr>
+        <w:t>ingredient</w:t>
+      </w:r>
+      <w:r>
+        <w:rPr>
+          <w:rFonts w:ascii="inherit" w:hAnsi="inherit" w:cs="Arial"/>
+          <w:color w:val="242729"/>
+          <w:sz w:val="23"/>
+          <w:szCs w:val="23"/>
+        </w:rPr>
+        <w:t>_</w:t>
+      </w:r>
+      <w:r>
+        <w:rPr>
+          <w:rFonts w:ascii="inherit" w:hAnsi="inherit" w:cs="Arial"/>
+          <w:color w:val="242729"/>
+          <w:sz w:val="23"/>
+          <w:szCs w:val="23"/>
+        </w:rPr>
+        <w:t>id</w:t>
+      </w:r>
+      <w:r>
+        <w:rPr>
+          <w:rFonts w:ascii="inherit" w:hAnsi="inherit" w:cs="Arial"/>
+          <w:color w:val="242729"/>
+          <w:sz w:val="23"/>
+          <w:szCs w:val="23"/>
+        </w:rPr>
+        <w:t> </w:t>
+      </w:r>
+      <w:r>
+        <w:rPr>
+          <w:rStyle w:val="Strong"/>
+          <w:rFonts w:ascii="inherit" w:hAnsi="inherit" w:cs="Arial"/>
+          <w:color w:val="242729"/>
+          <w:sz w:val="23"/>
+          <w:szCs w:val="23"/>
+          <w:bdr w:val="none" w:sz="0" w:space="0" w:color="auto" w:frame="1"/>
+        </w:rPr>
+        <w:t>int</w:t>
+      </w:r>
+      <w:r>
+        <w:rPr>
+          <w:rFonts w:ascii="inherit" w:hAnsi="inherit" w:cs="Arial"/>
+          <w:color w:val="242729"/>
+          <w:sz w:val="23"/>
+          <w:szCs w:val="23"/>
+        </w:rPr>
+        <w:t> </w:t>
+      </w:r>
+      <w:r>
+        <w:rPr>
+          <w:rFonts w:ascii="inherit" w:hAnsi="inherit" w:cs="Arial"/>
+          <w:i/>
           <w:iCs/>
           <w:color w:val="242729"/>
           <w:sz w:val="23"/>
           <w:szCs w:val="23"/>
           <w:bdr w:val="none" w:sz="0" w:space="0" w:color="auto" w:frame="1"/>
         </w:rPr>
-        <w:t>ingredient_amount</w:t>
-      </w:r>
-      <w:proofErr w:type="spellEnd"/>
-      <w:r>
-        <w:rPr>
-          <w:rFonts w:ascii="inherit" w:hAnsi="inherit" w:cs="Arial"/>
-          <w:iCs/>
-          <w:color w:val="242729"/>
-          <w:sz w:val="23"/>
-          <w:szCs w:val="23"/>
-          <w:bdr w:val="none" w:sz="0" w:space="0" w:color="auto" w:frame="1"/>
-        </w:rPr>
-        <w:t xml:space="preserve"> </w:t>
-      </w:r>
-      <w:proofErr w:type="spellStart"/>
-      <w:r>
-        <w:rPr>
-          <w:rFonts w:ascii="inherit" w:hAnsi="inherit" w:cs="Arial"/>
-          <w:b/>
-          <w:iCs/>
-          <w:color w:val="242729"/>
-          <w:sz w:val="23"/>
-          <w:szCs w:val="23"/>
-          <w:bdr w:val="none" w:sz="0" w:space="0" w:color="auto" w:frame="1"/>
-        </w:rPr>
-        <w:t>int</w:t>
-      </w:r>
-      <w:proofErr w:type="spellEnd"/>
-      <w:r>
-        <w:rPr>
-          <w:rFonts w:ascii="inherit" w:hAnsi="inherit" w:cs="Arial"/>
-          <w:b/>
-          <w:iCs/>
-          <w:color w:val="242729"/>
-          <w:sz w:val="23"/>
-          <w:szCs w:val="23"/>
-          <w:bdr w:val="none" w:sz="0" w:space="0" w:color="auto" w:frame="1"/>
-        </w:rPr>
-        <w:t xml:space="preserve"> </w:t>
-      </w:r>
-    </w:p>
-    <w:p>
-      <w:pPr>
-        <w:pStyle w:val="NormalWeb"/>
-        <w:shd w:val="clear" w:color="auto" w:fill="FFFFFF"/>
-        <w:spacing w:before="0" w:beforeAutospacing="0" w:after="0" w:afterAutospacing="0"/>
-        <w:textAlignment w:val="baseline"/>
-        <w:rPr>
-          <w:rFonts w:ascii="inherit" w:hAnsi="inherit" w:cs="Arial"/>
-          <w:color w:val="242729"/>
-          <w:sz w:val="23"/>
-          <w:szCs w:val="23"/>
-        </w:rPr>
-      </w:pPr>
-    </w:p>
-    <w:p>
-      <w:pPr>
-        <w:pStyle w:val="NormalWeb"/>
-        <w:shd w:val="clear" w:color="auto" w:fill="FFFFFF"/>
-        <w:spacing w:before="0" w:beforeAutospacing="0" w:after="0" w:afterAutospacing="0"/>
-        <w:textAlignment w:val="baseline"/>
-        <w:rPr>
-          <w:rFonts w:ascii="inherit" w:hAnsi="inherit" w:cs="Arial"/>
-          <w:color w:val="242729"/>
-          <w:sz w:val="23"/>
-          <w:szCs w:val="23"/>
-        </w:rPr>
-      </w:pPr>
-      <w:proofErr w:type="spellStart"/>
-      <w:r>
-        <w:rPr>
-          <w:rStyle w:val="Strong"/>
-          <w:rFonts w:ascii="inherit" w:hAnsi="inherit" w:cs="Arial"/>
-          <w:color w:val="242729"/>
-          <w:sz w:val="23"/>
-          <w:szCs w:val="23"/>
-          <w:bdr w:val="none" w:sz="0" w:space="0" w:color="auto" w:frame="1"/>
-        </w:rPr>
-        <w:t>users_</w:t>
-      </w:r>
-      <w:proofErr w:type="gramStart"/>
-      <w:r>
-        <w:rPr>
-          <w:rStyle w:val="Strong"/>
-          <w:rFonts w:ascii="inherit" w:hAnsi="inherit" w:cs="Arial"/>
-          <w:color w:val="242729"/>
-          <w:sz w:val="23"/>
-          <w:szCs w:val="23"/>
-          <w:bdr w:val="none" w:sz="0" w:space="0" w:color="auto" w:frame="1"/>
-        </w:rPr>
-        <w:t>lists</w:t>
-      </w:r>
-      <w:proofErr w:type="spellEnd"/>
-      <w:r>
-        <w:rPr>
-          <w:rStyle w:val="Strong"/>
-          <w:rFonts w:ascii="inherit" w:hAnsi="inherit" w:cs="Arial"/>
-          <w:color w:val="242729"/>
-          <w:sz w:val="23"/>
-          <w:szCs w:val="23"/>
-          <w:bdr w:val="none" w:sz="0" w:space="0" w:color="auto" w:frame="1"/>
-        </w:rPr>
-        <w:t>(</w:t>
-      </w:r>
-      <w:proofErr w:type="gramEnd"/>
-      <w:r>
-        <w:rPr>
-          <w:rStyle w:val="Strong"/>
-          <w:rFonts w:ascii="inherit" w:hAnsi="inherit" w:cs="Arial"/>
-          <w:color w:val="242729"/>
-          <w:sz w:val="23"/>
-          <w:szCs w:val="23"/>
-          <w:bdr w:val="none" w:sz="0" w:space="0" w:color="auto" w:frame="1"/>
-        </w:rPr>
-        <w:t>table)</w:t>
+        <w:t>foreign_key</w:t>
       </w:r>
     </w:p>
     <w:p>
@@ -3192,60 +2462,102 @@
           <w:szCs w:val="23"/>
         </w:rPr>
       </w:pPr>
-      <w:proofErr w:type="spellStart"/>
-      <w:r>
-        <w:rPr>
-          <w:rFonts w:ascii="inherit" w:hAnsi="inherit" w:cs="Arial"/>
-          <w:color w:val="242729"/>
-          <w:sz w:val="23"/>
-          <w:szCs w:val="23"/>
-        </w:rPr>
-        <w:t>user_list_id</w:t>
-      </w:r>
-      <w:proofErr w:type="spellEnd"/>
-      <w:r>
-        <w:rPr>
-          <w:rFonts w:ascii="inherit" w:hAnsi="inherit" w:cs="Arial"/>
-          <w:color w:val="242729"/>
-          <w:sz w:val="23"/>
-          <w:szCs w:val="23"/>
+      <w:r>
+        <w:rPr>
+          <w:rFonts w:ascii="inherit" w:hAnsi="inherit" w:cs="Arial"/>
+          <w:iCs/>
+          <w:color w:val="242729"/>
+          <w:sz w:val="23"/>
+          <w:szCs w:val="23"/>
+          <w:bdr w:val="none" w:sz="0" w:space="0" w:color="auto" w:frame="1"/>
+        </w:rPr>
+        <w:t>user_</w:t>
+      </w:r>
+      <w:r>
+        <w:rPr>
+          <w:rFonts w:ascii="inherit" w:hAnsi="inherit" w:cs="Arial"/>
+          <w:iCs/>
+          <w:color w:val="242729"/>
+          <w:sz w:val="23"/>
+          <w:szCs w:val="23"/>
+          <w:bdr w:val="none" w:sz="0" w:space="0" w:color="auto" w:frame="1"/>
+        </w:rPr>
+        <w:t>ingredient_amount</w:t>
+      </w:r>
+      <w:r>
+        <w:rPr>
+          <w:rFonts w:ascii="inherit" w:hAnsi="inherit" w:cs="Arial"/>
+          <w:iCs/>
+          <w:color w:val="242729"/>
+          <w:sz w:val="23"/>
+          <w:szCs w:val="23"/>
+          <w:bdr w:val="none" w:sz="0" w:space="0" w:color="auto" w:frame="1"/>
         </w:rPr>
         <w:t xml:space="preserve"> </w:t>
       </w:r>
-      <w:proofErr w:type="spellStart"/>
       <w:r>
         <w:rPr>
           <w:rFonts w:ascii="inherit" w:hAnsi="inherit" w:cs="Arial"/>
           <w:b/>
-          <w:color w:val="242729"/>
-          <w:sz w:val="23"/>
-          <w:szCs w:val="23"/>
-        </w:rPr>
-        <w:t>int</w:t>
-      </w:r>
-      <w:proofErr w:type="spellEnd"/>
+          <w:iCs/>
+          <w:color w:val="242729"/>
+          <w:sz w:val="23"/>
+          <w:szCs w:val="23"/>
+          <w:bdr w:val="none" w:sz="0" w:space="0" w:color="auto" w:frame="1"/>
+        </w:rPr>
+        <w:t>String(50)</w:t>
+      </w:r>
       <w:r>
         <w:rPr>
           <w:rFonts w:ascii="inherit" w:hAnsi="inherit" w:cs="Arial"/>
           <w:b/>
-          <w:color w:val="242729"/>
-          <w:sz w:val="23"/>
-          <w:szCs w:val="23"/>
+          <w:iCs/>
+          <w:color w:val="242729"/>
+          <w:sz w:val="23"/>
+          <w:szCs w:val="23"/>
+          <w:bdr w:val="none" w:sz="0" w:space="0" w:color="auto" w:frame="1"/>
         </w:rPr>
         <w:t xml:space="preserve"> </w:t>
       </w:r>
-      <w:proofErr w:type="spellStart"/>
-      <w:r>
-        <w:rPr>
-          <w:rFonts w:ascii="inherit" w:hAnsi="inherit" w:cs="Arial"/>
-          <w:i/>
-          <w:color w:val="242729"/>
-          <w:sz w:val="23"/>
-          <w:szCs w:val="23"/>
-        </w:rPr>
-        <w:t>primary_key</w:t>
-      </w:r>
-      <w:proofErr w:type="spellEnd"/>
+    </w:p>
+    <w:p>
+      <w:pPr>
+        <w:pStyle w:val="NormalWeb"/>
+        <w:shd w:val="clear" w:color="auto" w:fill="FFFFFF"/>
+        <w:spacing w:before="0" w:beforeAutospacing="0" w:after="0" w:afterAutospacing="0"/>
+        <w:textAlignment w:val="baseline"/>
+        <w:rPr>
+          <w:rFonts w:ascii="inherit" w:hAnsi="inherit" w:cs="Arial"/>
+          <w:color w:val="242729"/>
+          <w:sz w:val="23"/>
+          <w:szCs w:val="23"/>
+        </w:rPr>
+      </w:pPr>
+    </w:p>
+    <w:p>
+      <w:pPr>
+        <w:pStyle w:val="NormalWeb"/>
+        <w:shd w:val="clear" w:color="auto" w:fill="FFFFFF"/>
+        <w:spacing w:before="0" w:beforeAutospacing="0" w:after="0" w:afterAutospacing="0"/>
+        <w:textAlignment w:val="baseline"/>
+        <w:rPr>
+          <w:rFonts w:ascii="inherit" w:hAnsi="inherit" w:cs="Arial"/>
+          <w:color w:val="242729"/>
+          <w:sz w:val="23"/>
+          <w:szCs w:val="23"/>
+        </w:rPr>
+      </w:pPr>
+      <w:r>
+        <w:rPr>
+          <w:rStyle w:val="Strong"/>
+          <w:rFonts w:ascii="inherit" w:hAnsi="inherit" w:cs="Arial"/>
+          <w:color w:val="242729"/>
+          <w:sz w:val="23"/>
+          <w:szCs w:val="23"/>
+          <w:bdr w:val="none" w:sz="0" w:space="0" w:color="auto" w:frame="1"/>
+        </w:rPr>
+        <w:t>users_lists(table)</w:t>
+      </w:r>
     </w:p>
     <w:p>
       <w:pPr>
@@ -3265,62 +2577,35 @@
           <w:szCs w:val="23"/>
         </w:rPr>
       </w:pPr>
-      <w:proofErr w:type="spellStart"/>
-      <w:r>
-        <w:rPr>
-          <w:rFonts w:ascii="inherit" w:hAnsi="inherit" w:cs="Arial"/>
-          <w:color w:val="242729"/>
-          <w:sz w:val="23"/>
-          <w:szCs w:val="23"/>
-        </w:rPr>
-        <w:t>user_id</w:t>
-      </w:r>
-      <w:proofErr w:type="spellEnd"/>
-      <w:r>
-        <w:rPr>
-          <w:rFonts w:ascii="inherit" w:hAnsi="inherit" w:cs="Arial"/>
-          <w:color w:val="242729"/>
-          <w:sz w:val="23"/>
-          <w:szCs w:val="23"/>
-        </w:rPr>
-        <w:t> </w:t>
-      </w:r>
-      <w:proofErr w:type="spellStart"/>
-      <w:r>
-        <w:rPr>
-          <w:rStyle w:val="Strong"/>
-          <w:rFonts w:ascii="inherit" w:hAnsi="inherit" w:cs="Arial"/>
-          <w:color w:val="242729"/>
-          <w:sz w:val="23"/>
-          <w:szCs w:val="23"/>
-          <w:bdr w:val="none" w:sz="0" w:space="0" w:color="auto" w:frame="1"/>
-        </w:rPr>
-        <w:t>int</w:t>
-      </w:r>
-      <w:proofErr w:type="spellEnd"/>
-      <w:r>
-        <w:rPr>
-          <w:rFonts w:ascii="inherit" w:hAnsi="inherit" w:cs="Arial"/>
-          <w:color w:val="242729"/>
-          <w:sz w:val="23"/>
-          <w:szCs w:val="23"/>
-        </w:rPr>
-        <w:t> </w:t>
-      </w:r>
-      <w:proofErr w:type="spellStart"/>
+      <w:r>
+        <w:rPr>
+          <w:rFonts w:ascii="inherit" w:hAnsi="inherit" w:cs="Arial"/>
+          <w:color w:val="242729"/>
+          <w:sz w:val="23"/>
+          <w:szCs w:val="23"/>
+        </w:rPr>
+        <w:t xml:space="preserve">user_list_id </w:t>
+      </w:r>
+      <w:r>
+        <w:rPr>
+          <w:rFonts w:ascii="inherit" w:hAnsi="inherit" w:cs="Arial"/>
+          <w:b/>
+          <w:color w:val="242729"/>
+          <w:sz w:val="23"/>
+          <w:szCs w:val="23"/>
+        </w:rPr>
+        <w:t xml:space="preserve">int </w:t>
+      </w:r>
       <w:r>
         <w:rPr>
           <w:rFonts w:ascii="inherit" w:hAnsi="inherit" w:cs="Arial"/>
           <w:i/>
-          <w:iCs/>
-          <w:color w:val="242729"/>
-          <w:sz w:val="23"/>
-          <w:szCs w:val="23"/>
-          <w:bdr w:val="none" w:sz="0" w:space="0" w:color="auto" w:frame="1"/>
-        </w:rPr>
-        <w:t>foreign_key</w:t>
-      </w:r>
-      <w:proofErr w:type="spellEnd"/>
+          <w:color w:val="242729"/>
+          <w:sz w:val="23"/>
+          <w:szCs w:val="23"/>
+        </w:rPr>
+        <w:t>primary_key</w:t>
+      </w:r>
     </w:p>
     <w:p>
       <w:pPr>
@@ -3340,35 +2625,26 @@
           <w:szCs w:val="23"/>
         </w:rPr>
       </w:pPr>
-      <w:proofErr w:type="spellStart"/>
-      <w:r>
-        <w:rPr>
-          <w:rFonts w:ascii="inherit" w:hAnsi="inherit" w:cs="Arial"/>
-          <w:color w:val="242729"/>
-          <w:sz w:val="23"/>
-          <w:szCs w:val="23"/>
-        </w:rPr>
-        <w:t>ingredient</w:t>
-      </w:r>
-      <w:r>
-        <w:rPr>
-          <w:rFonts w:ascii="inherit" w:hAnsi="inherit" w:cs="Arial"/>
-          <w:color w:val="242729"/>
-          <w:sz w:val="23"/>
-          <w:szCs w:val="23"/>
-        </w:rPr>
-        <w:t>_</w:t>
-      </w:r>
-      <w:r>
-        <w:rPr>
-          <w:rFonts w:ascii="inherit" w:hAnsi="inherit" w:cs="Arial"/>
-          <w:color w:val="242729"/>
-          <w:sz w:val="23"/>
-          <w:szCs w:val="23"/>
-        </w:rPr>
-        <w:t>id</w:t>
-      </w:r>
-      <w:proofErr w:type="spellEnd"/>
+      <w:r>
+        <w:rPr>
+          <w:rFonts w:ascii="inherit" w:hAnsi="inherit" w:cs="Arial"/>
+          <w:color w:val="242729"/>
+          <w:sz w:val="23"/>
+          <w:szCs w:val="23"/>
+        </w:rPr>
+        <w:t>user_id </w:t>
+      </w:r>
+      <w:r>
+        <w:rPr>
+          <w:rStyle w:val="Strong"/>
+          <w:rFonts w:ascii="inherit" w:hAnsi="inherit" w:cs="Arial"/>
+          <w:color w:val="242729"/>
+          <w:sz w:val="23"/>
+          <w:szCs w:val="23"/>
+          <w:bdr w:val="none" w:sz="0" w:space="0" w:color="auto" w:frame="1"/>
+        </w:rPr>
+        <w:t>int</w:t>
+      </w:r>
       <w:r>
         <w:rPr>
           <w:rFonts w:ascii="inherit" w:hAnsi="inherit" w:cs="Arial"/>
@@ -3378,29 +2654,6 @@
         </w:rPr>
         <w:t> </w:t>
       </w:r>
-      <w:proofErr w:type="spellStart"/>
-      <w:r>
-        <w:rPr>
-          <w:rStyle w:val="Strong"/>
-          <w:rFonts w:ascii="inherit" w:hAnsi="inherit" w:cs="Arial"/>
-          <w:color w:val="242729"/>
-          <w:sz w:val="23"/>
-          <w:szCs w:val="23"/>
-          <w:bdr w:val="none" w:sz="0" w:space="0" w:color="auto" w:frame="1"/>
-        </w:rPr>
-        <w:t>int</w:t>
-      </w:r>
-      <w:proofErr w:type="spellEnd"/>
-      <w:r>
-        <w:rPr>
-          <w:rFonts w:ascii="inherit" w:hAnsi="inherit" w:cs="Arial"/>
-          <w:color w:val="242729"/>
-          <w:sz w:val="23"/>
-          <w:szCs w:val="23"/>
-        </w:rPr>
-        <w:t> </w:t>
-      </w:r>
-      <w:proofErr w:type="spellStart"/>
       <w:r>
         <w:rPr>
           <w:rFonts w:ascii="inherit" w:hAnsi="inherit" w:cs="Arial"/>
@@ -3413,7 +2666,6 @@
         </w:rPr>
         <w:t>foreign_key</w:t>
       </w:r>
-      <w:proofErr w:type="spellEnd"/>
     </w:p>
     <w:p>
       <w:pPr>
@@ -3433,16 +2685,102 @@
           <w:szCs w:val="23"/>
         </w:rPr>
       </w:pPr>
-      <w:proofErr w:type="spellStart"/>
-      <w:r>
-        <w:rPr>
-          <w:rFonts w:ascii="inherit" w:hAnsi="inherit" w:cs="Arial"/>
+      <w:r>
+        <w:rPr>
+          <w:rFonts w:ascii="inherit" w:hAnsi="inherit" w:cs="Arial"/>
+          <w:color w:val="242729"/>
+          <w:sz w:val="23"/>
+          <w:szCs w:val="23"/>
+        </w:rPr>
+        <w:t>ingredient</w:t>
+      </w:r>
+      <w:r>
+        <w:rPr>
+          <w:rFonts w:ascii="inherit" w:hAnsi="inherit" w:cs="Arial"/>
+          <w:color w:val="242729"/>
+          <w:sz w:val="23"/>
+          <w:szCs w:val="23"/>
+        </w:rPr>
+        <w:t>_</w:t>
+      </w:r>
+      <w:r>
+        <w:rPr>
+          <w:rFonts w:ascii="inherit" w:hAnsi="inherit" w:cs="Arial"/>
+          <w:color w:val="242729"/>
+          <w:sz w:val="23"/>
+          <w:szCs w:val="23"/>
+        </w:rPr>
+        <w:t>id</w:t>
+      </w:r>
+      <w:r>
+        <w:rPr>
+          <w:rFonts w:ascii="inherit" w:hAnsi="inherit" w:cs="Arial"/>
+          <w:color w:val="242729"/>
+          <w:sz w:val="23"/>
+          <w:szCs w:val="23"/>
+        </w:rPr>
+        <w:t> </w:t>
+      </w:r>
+      <w:r>
+        <w:rPr>
+          <w:rStyle w:val="Strong"/>
+          <w:rFonts w:ascii="inherit" w:hAnsi="inherit" w:cs="Arial"/>
+          <w:color w:val="242729"/>
+          <w:sz w:val="23"/>
+          <w:szCs w:val="23"/>
+          <w:bdr w:val="none" w:sz="0" w:space="0" w:color="auto" w:frame="1"/>
+        </w:rPr>
+        <w:t>int</w:t>
+      </w:r>
+      <w:r>
+        <w:rPr>
+          <w:rFonts w:ascii="inherit" w:hAnsi="inherit" w:cs="Arial"/>
+          <w:color w:val="242729"/>
+          <w:sz w:val="23"/>
+          <w:szCs w:val="23"/>
+        </w:rPr>
+        <w:t> </w:t>
+      </w:r>
+      <w:r>
+        <w:rPr>
+          <w:rFonts w:ascii="inherit" w:hAnsi="inherit" w:cs="Arial"/>
+          <w:i/>
           <w:iCs/>
           <w:color w:val="242729"/>
           <w:sz w:val="23"/>
           <w:szCs w:val="23"/>
           <w:bdr w:val="none" w:sz="0" w:space="0" w:color="auto" w:frame="1"/>
         </w:rPr>
+        <w:t>foreign_key</w:t>
+      </w:r>
+    </w:p>
+    <w:p>
+      <w:pPr>
+        <w:pStyle w:val="NormalWeb"/>
+        <w:numPr>
+          <w:ilvl w:val="0"/>
+          <w:numId w:val="2"/>
+        </w:numPr>
+        <w:shd w:val="clear" w:color="auto" w:fill="FFFFFF"/>
+        <w:spacing w:before="0" w:beforeAutospacing="0" w:after="0" w:afterAutospacing="0"/>
+        <w:ind w:left="450"/>
+        <w:textAlignment w:val="baseline"/>
+        <w:rPr>
+          <w:rFonts w:ascii="inherit" w:hAnsi="inherit" w:cs="Arial"/>
+          <w:color w:val="242729"/>
+          <w:sz w:val="23"/>
+          <w:szCs w:val="23"/>
+        </w:rPr>
+      </w:pPr>
+      <w:r>
+        <w:rPr>
+          <w:rFonts w:ascii="inherit" w:hAnsi="inherit" w:cs="Arial"/>
+          <w:iCs/>
+          <w:color w:val="242729"/>
+          <w:sz w:val="23"/>
+          <w:szCs w:val="23"/>
+          <w:bdr w:val="none" w:sz="0" w:space="0" w:color="auto" w:frame="1"/>
+        </w:rPr>
         <w:t>list</w:t>
       </w:r>
       <w:r>
@@ -3456,7 +2794,6 @@
         </w:rPr>
         <w:t>_amount</w:t>
       </w:r>
-      <w:proofErr w:type="spellEnd"/>
       <w:r>
         <w:rPr>
           <w:rFonts w:ascii="inherit" w:hAnsi="inherit" w:cs="Arial"/>
@@ -3468,7 +2805,6 @@
         </w:rPr>
         <w:t xml:space="preserve"> </w:t>
       </w:r>
-      <w:proofErr w:type="spellStart"/>
       <w:r>
         <w:rPr>
           <w:rFonts w:ascii="inherit" w:hAnsi="inherit" w:cs="Arial"/>
@@ -3479,9 +2815,10 @@
           <w:szCs w:val="23"/>
           <w:bdr w:val="none" w:sz="0" w:space="0" w:color="auto" w:frame="1"/>
         </w:rPr>
-        <w:t>int</w:t>
-      </w:r>
-      <w:proofErr w:type="spellEnd"/>
+        <w:t>String(50)</w:t>
+      </w:r>
+      <w:bookmarkStart w:id="0" w:name="_GoBack"/>
+      <w:bookmarkEnd w:id="0"/>
       <w:r>
         <w:rPr>
           <w:rFonts w:ascii="inherit" w:hAnsi="inherit" w:cs="Arial"/>
@@ -3508,8 +2845,6 @@
           <w:szCs w:val="23"/>
         </w:rPr>
       </w:pPr>
-      <w:bookmarkStart w:id="0" w:name="_GoBack"/>
-      <w:bookmarkEnd w:id="0"/>
     </w:p>
     <w:sectPr>
       <w:pgSz w:w="11906" w:h="16838"/>
@@ -4227,6 +3562,7 @@
   <w:style w:type="character" w:default="1" w:styleId="DefaultParagraphFont">
     <w:name w:val="Default Paragraph Font"/>
     <w:uiPriority w:val="1"/>
+    <w:semiHidden/>
     <w:unhideWhenUsed/>
   </w:style>
   <w:style w:type="table" w:default="1" w:styleId="TableNormal">
@@ -4287,6 +3623,17 @@
       <w:szCs w:val="24"/>
       <w:lang w:eastAsia="en-GB"/>
     </w:rPr>
+  </w:style>
+  <w:style w:type="paragraph" w:styleId="ListParagraph">
+    <w:name w:val="List Paragraph"/>
+    <w:basedOn w:val="Normal"/>
+    <w:uiPriority w:val="34"/>
+    <w:qFormat/>
+    <w:rsid w:val="00AD273E"/>
+    <w:pPr>
+      <w:ind w:left="720"/>
+      <w:contextualSpacing/>
+    </w:pPr>
   </w:style>
 </w:styles>
 </file>

</xml_diff>